<commit_message>
Creation of the models and DTOs corresponding to the users, in this case we will have different variations depending on the use that we give our users in this case we are focused to the use of entity framework which facilitates the use of the users, that is to say it is a template that allows us the management of the users.  In our main layer specifically in the services we make the configuration corresponding to the calls and use of services for example JWT the call of our call to the DB connection.
</commit_message>
<xml_diff>
--- a/docs/Documentation_login.docx
+++ b/docs/Documentation_login.docx
@@ -222,11 +222,9 @@
       <w:r>
         <w:t xml:space="preserve">Creamos en la capa de servicios una subcapa llamada seguridad en ella estará los servicios de conexión a JWT y sus diferentes acciones en cuento la </w:t>
       </w:r>
-      <w:proofErr w:type="spellStart"/>
-      <w:r>
-        <w:t>duration</w:t>
-      </w:r>
-      <w:proofErr w:type="spellEnd"/>
+      <w:r>
+        <w:t>duración</w:t>
+      </w:r>
       <w:r>
         <w:t xml:space="preserve"> del </w:t>
       </w:r>
@@ -250,10 +248,75 @@
     <w:p>
       <w:r>
         <w:t>Nos dirigimos a crear un DTO el cual nos permite dar uso del encapsulamiento de datos y enviar únicamente la información detallada.</w:t>
+      </w:r>
+    </w:p>
+    <w:p>
+      <w:r>
+        <w:lastRenderedPageBreak/>
+        <w:t xml:space="preserve">Creamos cada uno de sus subcomponentes necesarios, para el manejo de datos, </w:t>
+      </w:r>
+      <w:proofErr w:type="spellStart"/>
+      <w:r>
+        <w:t>envio</w:t>
+      </w:r>
+      <w:proofErr w:type="spellEnd"/>
+      <w:r>
+        <w:t xml:space="preserve"> o respuesta de datos.</w:t>
+      </w:r>
+    </w:p>
+    <w:p/>
+    <w:p>
+      <w:r>
+        <w:t xml:space="preserve">Creación de los modelos y </w:t>
+      </w:r>
+      <w:proofErr w:type="spellStart"/>
+      <w:r>
+        <w:t>DTOs</w:t>
+      </w:r>
+      <w:proofErr w:type="spellEnd"/>
+      <w:r>
+        <w:t xml:space="preserve"> </w:t>
+      </w:r>
+      <w:proofErr w:type="spellStart"/>
+      <w:r>
+        <w:t>correpondiente</w:t>
+      </w:r>
+      <w:proofErr w:type="spellEnd"/>
+      <w:r>
+        <w:t xml:space="preserve"> a los usuarios, en este caso tendremos diferentes variaciones dependiendo del uso que le demos nuestros usuarios en este caso estamos enfocados al uso de </w:t>
+      </w:r>
+      <w:proofErr w:type="spellStart"/>
+      <w:r>
+        <w:t>entity</w:t>
+      </w:r>
+      <w:proofErr w:type="spellEnd"/>
+      <w:r>
+        <w:t xml:space="preserve"> </w:t>
+      </w:r>
+      <w:proofErr w:type="spellStart"/>
+      <w:r>
+        <w:t>framework</w:t>
+      </w:r>
+      <w:proofErr w:type="spellEnd"/>
+      <w:r>
+        <w:t xml:space="preserve"> el cual nos facilita el uso de los usuarios, es decir es una</w:t>
       </w:r>
       <w:bookmarkStart w:id="0" w:name="_GoBack"/>
       <w:bookmarkEnd w:id="0"/>
-    </w:p>
+      <w:r>
+        <w:t xml:space="preserve"> plantilla que nos permite la gestión de los usuarios.  En nuestra capa principal específicamente </w:t>
+      </w:r>
+      <w:r>
+        <w:t>en</w:t>
+      </w:r>
+      <w:r>
+        <w:t xml:space="preserve"> los servicios realizamos la configuración correspondiente a los llamados y uso de servicios por ejemplo JWT el llamado de nuestro llamado a la conexión de la DB</w:t>
+      </w:r>
+      <w:r>
+        <w:t>.</w:t>
+      </w:r>
+    </w:p>
+    <w:p/>
     <w:sectPr>
       <w:pgSz w:w="12240" w:h="15840"/>
       <w:pgMar w:top="1417" w:right="1701" w:bottom="1417" w:left="1701" w:header="708" w:footer="708" w:gutter="0"/>

</xml_diff>

<commit_message>
In our data access layer we create our connection and communication file between our classes or entities and the DB, taking into account that previously we must have in our appsettings file we have configured the data of this DB. We create a model that will allow us to create data by default to the own tables that by means of entityframework will create for the management of users.
</commit_message>
<xml_diff>
--- a/docs/Documentation_login.docx
+++ b/docs/Documentation_login.docx
@@ -299,22 +299,43 @@
       </w:r>
       <w:proofErr w:type="spellEnd"/>
       <w:r>
-        <w:t xml:space="preserve"> el cual nos facilita el uso de los usuarios, es decir es una</w:t>
+        <w:t xml:space="preserve"> el cual nos facilita el uso de los usuarios, es decir es una plantilla que nos permite la gestión de los usuarios.  En nuestra capa principal específicamente </w:t>
+      </w:r>
+      <w:r>
+        <w:t>en</w:t>
+      </w:r>
+      <w:r>
+        <w:t xml:space="preserve"> los servicios realizamos la configuración correspondiente a los llamados y uso de servicios por ejemplo JWT el llamado de nuestro llamado a la conexión de la DB</w:t>
+      </w:r>
+      <w:r>
+        <w:t>.</w:t>
+      </w:r>
+    </w:p>
+    <w:p>
+      <w:r>
+        <w:t xml:space="preserve">En nuestra capa de acceso de datos </w:t>
+      </w:r>
+      <w:r>
+        <w:t xml:space="preserve">creamos nuestro archivo de conexión y comunicación entre nuestras clases o entidades y la DB, teniendo en cuenta que previamente debemos tener en nuestro archivo </w:t>
+      </w:r>
+      <w:proofErr w:type="spellStart"/>
+      <w:r>
+        <w:t>appsettings</w:t>
+      </w:r>
+      <w:proofErr w:type="spellEnd"/>
+      <w:r>
+        <w:t xml:space="preserve"> tenemos configurados los datos de dicha DB. Creamos un modelo que nos permitirá crear datos por defecto a las tablas propias que por medio de </w:t>
+      </w:r>
+      <w:proofErr w:type="spellStart"/>
+      <w:r>
+        <w:t>entityframework</w:t>
+      </w:r>
+      <w:proofErr w:type="spellEnd"/>
+      <w:r>
+        <w:t xml:space="preserve"> creara para la gestión de usuarios.</w:t>
       </w:r>
       <w:bookmarkStart w:id="0" w:name="_GoBack"/>
       <w:bookmarkEnd w:id="0"/>
-      <w:r>
-        <w:t xml:space="preserve"> plantilla que nos permite la gestión de los usuarios.  En nuestra capa principal específicamente </w:t>
-      </w:r>
-      <w:r>
-        <w:t>en</w:t>
-      </w:r>
-      <w:r>
-        <w:t xml:space="preserve"> los servicios realizamos la configuración correspondiente a los llamados y uso de servicios por ejemplo JWT el llamado de nuestro llamado a la conexión de la DB</w:t>
-      </w:r>
-      <w:r>
-        <w:t>.</w:t>
-      </w:r>
     </w:p>
     <w:p/>
     <w:sectPr>

</xml_diff>

<commit_message>
We create the different functions corresponding to our login, in this case we will have 3 main functions, login, logout, forget password and verification of double factor code. In this case for the use of the double factor code we use an external API that facilitates the sending of text messages with the desired message, we simply complete the creation of an HTTP client call to make use of this API. We go to create our interface which will be used in our controllers, which will use a clean architecture of endpoint management, starting with the login, then we get the two-factor code which will fulfill the second phase of the login and so continuous we will generate our token, and as we can see in the controlled we will use the functionality of JWT for authentication management by placing in each of the enpoints their respective type of request and the header of JWT ([HttpGet(“logout”)] [Authorize]).
</commit_message>
<xml_diff>
--- a/docs/Documentation_login.docx
+++ b/docs/Documentation_login.docx
@@ -332,7 +332,256 @@
       </w:r>
       <w:proofErr w:type="spellEnd"/>
       <w:r>
-        <w:t xml:space="preserve"> creara para la gestión de usuarios.</w:t>
+        <w:t xml:space="preserve"> </w:t>
+      </w:r>
+      <w:r>
+        <w:t>creará</w:t>
+      </w:r>
+      <w:r>
+        <w:t xml:space="preserve"> para la gestión de usuarios.</w:t>
+      </w:r>
+    </w:p>
+    <w:p>
+      <w:r>
+        <w:t xml:space="preserve">Nos dirigimos a nuestra capa de negocio donde se hará la lógica de nuestro aplicativo, en este caso para iniciar creamos nuestra lógica para el manejo de </w:t>
+      </w:r>
+      <w:proofErr w:type="spellStart"/>
+      <w:r>
+        <w:t>logs</w:t>
+      </w:r>
+      <w:proofErr w:type="spellEnd"/>
+      <w:r>
+        <w:t xml:space="preserve"> del aplicativo, para esto debemos tener una arquitectura del manejo de dichos </w:t>
+      </w:r>
+      <w:proofErr w:type="spellStart"/>
+      <w:r>
+        <w:t>logs</w:t>
+      </w:r>
+      <w:proofErr w:type="spellEnd"/>
+      <w:r>
+        <w:t xml:space="preserve">, con su respectivo servicio nos permitirá manejar los tipos de </w:t>
+      </w:r>
+      <w:proofErr w:type="spellStart"/>
+      <w:r>
+        <w:t>logs</w:t>
+      </w:r>
+      <w:proofErr w:type="spellEnd"/>
+      <w:r>
+        <w:t xml:space="preserve"> que se pueden generar y con ellos su respectivo mensaje.</w:t>
+      </w:r>
+    </w:p>
+    <w:p>
+      <w:r>
+        <w:t xml:space="preserve">Creamos las diferentes </w:t>
+      </w:r>
+      <w:r>
+        <w:t>funciones correspondientes</w:t>
+      </w:r>
+      <w:r>
+        <w:t xml:space="preserve"> a nuestro </w:t>
+      </w:r>
+      <w:proofErr w:type="spellStart"/>
+      <w:r>
+        <w:t>login</w:t>
+      </w:r>
+      <w:proofErr w:type="spellEnd"/>
+      <w:r>
+        <w:t xml:space="preserve">, en este caso tendremos 3 funciones primordiales, </w:t>
+      </w:r>
+      <w:proofErr w:type="spellStart"/>
+      <w:r>
+        <w:t>login</w:t>
+      </w:r>
+      <w:proofErr w:type="spellEnd"/>
+      <w:r>
+        <w:t xml:space="preserve">, </w:t>
+      </w:r>
+      <w:proofErr w:type="spellStart"/>
+      <w:r>
+        <w:t>logout</w:t>
+      </w:r>
+      <w:proofErr w:type="spellEnd"/>
+      <w:r>
+        <w:t>, olvido contraseña y verificación de código de doble factor.</w:t>
+      </w:r>
+    </w:p>
+    <w:p>
+      <w:pPr>
+        <w:autoSpaceDE w:val="0"/>
+        <w:autoSpaceDN w:val="0"/>
+        <w:adjustRightInd w:val="0"/>
+        <w:spacing w:after="0" w:line="240" w:lineRule="auto"/>
+        <w:rPr>
+          <w:rFonts w:ascii="Cascadia Mono" w:hAnsi="Cascadia Mono" w:cs="Cascadia Mono"/>
+          <w:color w:val="000000"/>
+          <w:sz w:val="19"/>
+          <w:szCs w:val="19"/>
+        </w:rPr>
+      </w:pPr>
+      <w:r>
+        <w:t xml:space="preserve">En este caso para el uso del código de doble factor usamos una API externa que nos facilita este </w:t>
+      </w:r>
+      <w:r>
+        <w:t>envío</w:t>
+      </w:r>
+      <w:r>
+        <w:t xml:space="preserve"> de mensajes de textos con el mensaje deseado, simplemente cumplimos la creación de un llamado HTTP cliente para hacer uso de esta API.</w:t>
+      </w:r>
+      <w:r>
+        <w:t xml:space="preserve"> Nos dirigimos a crear nuestra interfaz la cual será usado en nuestros controladores, los cuales usaran una arquitectura limpia del manejo de </w:t>
+      </w:r>
+      <w:proofErr w:type="spellStart"/>
+      <w:r>
+        <w:t>endpoint</w:t>
+      </w:r>
+      <w:proofErr w:type="spellEnd"/>
+      <w:r>
+        <w:t xml:space="preserve">, empezando por el </w:t>
+      </w:r>
+      <w:proofErr w:type="spellStart"/>
+      <w:r>
+        <w:t>login</w:t>
+      </w:r>
+      <w:proofErr w:type="spellEnd"/>
+      <w:r>
+        <w:t xml:space="preserve">, seguido obtenemos el código de doble factor el cual nos cumplirá con la segunda fase del </w:t>
+      </w:r>
+      <w:proofErr w:type="spellStart"/>
+      <w:r>
+        <w:t>login</w:t>
+      </w:r>
+      <w:proofErr w:type="spellEnd"/>
+      <w:r>
+        <w:t xml:space="preserve"> y </w:t>
+      </w:r>
+      <w:proofErr w:type="spellStart"/>
+      <w:r>
+        <w:t>asi</w:t>
+      </w:r>
+      <w:proofErr w:type="spellEnd"/>
+      <w:r>
+        <w:t xml:space="preserve"> continuo generaremos nuestro </w:t>
+      </w:r>
+      <w:proofErr w:type="spellStart"/>
+      <w:r>
+        <w:t>token</w:t>
+      </w:r>
+      <w:proofErr w:type="spellEnd"/>
+      <w:r>
+        <w:t xml:space="preserve"> , ya como podemos ver en el controlado usaremos la funcionalidad propio de JWT para el manejo de autenticación colocando en cada uno de los </w:t>
+      </w:r>
+      <w:proofErr w:type="spellStart"/>
+      <w:r>
+        <w:t>enpoints</w:t>
+      </w:r>
+      <w:proofErr w:type="spellEnd"/>
+      <w:r>
+        <w:t xml:space="preserve"> su respectivo tipo de petición y el encabezado de JWT (</w:t>
+      </w:r>
+      <w:r>
+        <w:rPr>
+          <w:rFonts w:ascii="Cascadia Mono" w:hAnsi="Cascadia Mono" w:cs="Cascadia Mono"/>
+          <w:color w:val="000000"/>
+          <w:sz w:val="19"/>
+          <w:szCs w:val="19"/>
+        </w:rPr>
+        <w:t>[</w:t>
+      </w:r>
+      <w:proofErr w:type="spellStart"/>
+      <w:r>
+        <w:rPr>
+          <w:rFonts w:ascii="Cascadia Mono" w:hAnsi="Cascadia Mono" w:cs="Cascadia Mono"/>
+          <w:color w:val="000000"/>
+          <w:sz w:val="19"/>
+          <w:szCs w:val="19"/>
+        </w:rPr>
+        <w:t>HttpGet</w:t>
+      </w:r>
+      <w:proofErr w:type="spellEnd"/>
+      <w:r>
+        <w:rPr>
+          <w:rFonts w:ascii="Cascadia Mono" w:hAnsi="Cascadia Mono" w:cs="Cascadia Mono"/>
+          <w:color w:val="000000"/>
+          <w:sz w:val="19"/>
+          <w:szCs w:val="19"/>
+        </w:rPr>
+        <w:t>(</w:t>
+      </w:r>
+      <w:r>
+        <w:rPr>
+          <w:rFonts w:ascii="Cascadia Mono" w:hAnsi="Cascadia Mono" w:cs="Cascadia Mono"/>
+          <w:color w:val="A31515"/>
+          <w:sz w:val="19"/>
+          <w:szCs w:val="19"/>
+        </w:rPr>
+        <w:t>"</w:t>
+      </w:r>
+      <w:proofErr w:type="spellStart"/>
+      <w:r>
+        <w:rPr>
+          <w:rFonts w:ascii="Cascadia Mono" w:hAnsi="Cascadia Mono" w:cs="Cascadia Mono"/>
+          <w:color w:val="A31515"/>
+          <w:sz w:val="19"/>
+          <w:szCs w:val="19"/>
+        </w:rPr>
+        <w:t>logout</w:t>
+      </w:r>
+      <w:proofErr w:type="spellEnd"/>
+      <w:r>
+        <w:rPr>
+          <w:rFonts w:ascii="Cascadia Mono" w:hAnsi="Cascadia Mono" w:cs="Cascadia Mono"/>
+          <w:color w:val="A31515"/>
+          <w:sz w:val="19"/>
+          <w:szCs w:val="19"/>
+        </w:rPr>
+        <w:t>"</w:t>
+      </w:r>
+      <w:r>
+        <w:rPr>
+          <w:rFonts w:ascii="Cascadia Mono" w:hAnsi="Cascadia Mono" w:cs="Cascadia Mono"/>
+          <w:color w:val="000000"/>
+          <w:sz w:val="19"/>
+          <w:szCs w:val="19"/>
+        </w:rPr>
+        <w:t xml:space="preserve">)] </w:t>
+      </w:r>
+      <w:r>
+        <w:rPr>
+          <w:rFonts w:ascii="Cascadia Mono" w:hAnsi="Cascadia Mono" w:cs="Cascadia Mono"/>
+          <w:color w:val="000000"/>
+          <w:sz w:val="19"/>
+          <w:szCs w:val="19"/>
+        </w:rPr>
+        <w:t>[</w:t>
+      </w:r>
+      <w:proofErr w:type="spellStart"/>
+      <w:r>
+        <w:rPr>
+          <w:rFonts w:ascii="Cascadia Mono" w:hAnsi="Cascadia Mono" w:cs="Cascadia Mono"/>
+          <w:color w:val="000000"/>
+          <w:sz w:val="19"/>
+          <w:szCs w:val="19"/>
+        </w:rPr>
+        <w:t>Authorize</w:t>
+      </w:r>
+      <w:proofErr w:type="spellEnd"/>
+      <w:r>
+        <w:rPr>
+          <w:rFonts w:ascii="Cascadia Mono" w:hAnsi="Cascadia Mono" w:cs="Cascadia Mono"/>
+          <w:color w:val="000000"/>
+          <w:sz w:val="19"/>
+          <w:szCs w:val="19"/>
+        </w:rPr>
+        <w:t>]</w:t>
+      </w:r>
+      <w:r>
+        <w:rPr>
+          <w:rFonts w:ascii="Cascadia Mono" w:hAnsi="Cascadia Mono" w:cs="Cascadia Mono"/>
+          <w:color w:val="000000"/>
+          <w:sz w:val="19"/>
+          <w:szCs w:val="19"/>
+        </w:rPr>
+        <w:t xml:space="preserve">) </w:t>
       </w:r>
       <w:bookmarkStart w:id="0" w:name="_GoBack"/>
       <w:bookmarkEnd w:id="0"/>

</xml_diff>

<commit_message>
In controllers, it uses authentication services to handle login and logout requests.
</commit_message>
<xml_diff>
--- a/docs/Documentation_login.docx
+++ b/docs/Documentation_login.docx
@@ -3,30 +3,132 @@
 <w:document xmlns:wpc="http://schemas.microsoft.com/office/word/2010/wordprocessingCanvas" xmlns:cx="http://schemas.microsoft.com/office/drawing/2014/chartex" xmlns:mc="http://schemas.openxmlformats.org/markup-compatibility/2006" xmlns:o="urn:schemas-microsoft-com:office:office" xmlns:r="http://schemas.openxmlformats.org/officeDocument/2006/relationships" xmlns:m="http://schemas.openxmlformats.org/officeDocument/2006/math" xmlns:v="urn:schemas-microsoft-com:vml" xmlns:wp14="http://schemas.microsoft.com/office/word/2010/wordprocessingDrawing" xmlns:wp="http://schemas.openxmlformats.org/drawingml/2006/wordprocessingDrawing" xmlns:w10="urn:schemas-microsoft-com:office:word" xmlns:w="http://schemas.openxmlformats.org/wordprocessingml/2006/main" xmlns:w14="http://schemas.microsoft.com/office/word/2010/wordml" xmlns:w15="http://schemas.microsoft.com/office/word/2012/wordml" xmlns:w16se="http://schemas.microsoft.com/office/word/2015/wordml/symex" xmlns:wpg="http://schemas.microsoft.com/office/word/2010/wordprocessingGroup" xmlns:wpi="http://schemas.microsoft.com/office/word/2010/wordprocessingInk" xmlns:wne="http://schemas.microsoft.com/office/word/2006/wordml" xmlns:wps="http://schemas.microsoft.com/office/word/2010/wordprocessingShape" mc:Ignorable="w14 w15 w16se wp14">
   <w:body>
     <w:p>
-      <w:r>
-        <w:t xml:space="preserve">En este documento, proporcionaremos una guía paso a paso para la creación de un sistema de </w:t>
-      </w:r>
-      <w:proofErr w:type="spellStart"/>
-      <w:r>
+      <w:pPr>
+        <w:pStyle w:val="Ttulo1"/>
+        <w:rPr>
+          <w:rFonts w:ascii="Arial" w:hAnsi="Arial" w:cs="Arial"/>
+          <w:b/>
+          <w:color w:val="auto"/>
+        </w:rPr>
+      </w:pPr>
+      <w:r>
+        <w:rPr>
+          <w:rFonts w:ascii="Arial" w:hAnsi="Arial" w:cs="Arial"/>
+          <w:b/>
+          <w:color w:val="auto"/>
+        </w:rPr>
+        <w:t xml:space="preserve">Guía para Implementar un Sistema de </w:t>
+      </w:r>
+      <w:proofErr w:type="spellStart"/>
+      <w:r>
+        <w:rPr>
+          <w:rFonts w:ascii="Arial" w:hAnsi="Arial" w:cs="Arial"/>
+          <w:b/>
+          <w:color w:val="auto"/>
+        </w:rPr>
+        <w:t>Login</w:t>
+      </w:r>
+      <w:proofErr w:type="spellEnd"/>
+      <w:r>
+        <w:rPr>
+          <w:rFonts w:ascii="Arial" w:hAnsi="Arial" w:cs="Arial"/>
+          <w:b/>
+          <w:color w:val="auto"/>
+        </w:rPr>
+        <w:t xml:space="preserve"> con JWT y </w:t>
+      </w:r>
+      <w:proofErr w:type="spellStart"/>
+      <w:r>
+        <w:rPr>
+          <w:rFonts w:ascii="Arial" w:hAnsi="Arial" w:cs="Arial"/>
+          <w:b/>
+          <w:color w:val="auto"/>
+        </w:rPr>
+        <w:t>EntityFramework</w:t>
+      </w:r>
+      <w:proofErr w:type="spellEnd"/>
+      <w:r>
+        <w:rPr>
+          <w:rFonts w:ascii="Arial" w:hAnsi="Arial" w:cs="Arial"/>
+          <w:b/>
+          <w:color w:val="auto"/>
+        </w:rPr>
+        <w:t xml:space="preserve"> en una Arquitectura en N Capas</w:t>
+      </w:r>
+    </w:p>
+    <w:p>
+      <w:pPr>
+        <w:rPr>
+          <w:rFonts w:ascii="Arial" w:hAnsi="Arial" w:cs="Arial"/>
+        </w:rPr>
+      </w:pPr>
+    </w:p>
+    <w:p>
+      <w:pPr>
+        <w:pStyle w:val="Ttulo2"/>
+        <w:rPr>
+          <w:rFonts w:ascii="Arial" w:hAnsi="Arial" w:cs="Arial"/>
+          <w:color w:val="auto"/>
+          <w:sz w:val="32"/>
+        </w:rPr>
+      </w:pPr>
+      <w:r>
+        <w:rPr>
+          <w:rFonts w:ascii="Arial" w:hAnsi="Arial" w:cs="Arial"/>
+          <w:color w:val="auto"/>
+          <w:sz w:val="32"/>
+        </w:rPr>
+        <w:t>Introducción</w:t>
+      </w:r>
+    </w:p>
+    <w:p>
+      <w:pPr>
+        <w:rPr>
+          <w:rFonts w:ascii="Arial" w:hAnsi="Arial" w:cs="Arial"/>
+        </w:rPr>
+      </w:pPr>
+      <w:r>
+        <w:rPr>
+          <w:rFonts w:ascii="Arial" w:hAnsi="Arial" w:cs="Arial"/>
+        </w:rPr>
+        <w:t xml:space="preserve">En esta guía, proporcionaremos un paso a paso para la creación de un sistema de </w:t>
+      </w:r>
+      <w:proofErr w:type="spellStart"/>
+      <w:r>
+        <w:rPr>
+          <w:rFonts w:ascii="Arial" w:hAnsi="Arial" w:cs="Arial"/>
+        </w:rPr>
         <w:t>login</w:t>
       </w:r>
       <w:proofErr w:type="spellEnd"/>
       <w:r>
-        <w:t xml:space="preserve"> utilizando .NET, comenzando desde la creación de un proyecto Web API hasta la configuración de las bibliotecas de clases y las referencias necesarias entre ellas. Este tutorial está diseñado para desarrolladores que buscan implementar una autenticación robusta en sus aplicaciones .NET.</w:t>
-      </w:r>
-    </w:p>
-    <w:p/>
-    <w:p>
-      <w:pPr>
-        <w:rPr>
-          <w:b/>
-          <w:sz w:val="40"/>
-        </w:rPr>
-      </w:pPr>
-      <w:r>
-        <w:rPr>
-          <w:b/>
-          <w:sz w:val="40"/>
+        <w:rPr>
+          <w:rFonts w:ascii="Arial" w:hAnsi="Arial" w:cs="Arial"/>
+        </w:rPr>
+        <w:t xml:space="preserve"> utilizando .NET. Empezaremos desde la creación de un proyecto Web API, pasando por la configuración de las bibliotecas de clases y las referencias necesarias entre ellas. Este tutorial está dirigido a desarrolladores que buscan implementar una autenticación robusta en sus aplicaciones .NET.</w:t>
+      </w:r>
+    </w:p>
+    <w:p>
+      <w:pPr>
+        <w:rPr>
+          <w:rFonts w:ascii="Arial" w:hAnsi="Arial" w:cs="Arial"/>
+        </w:rPr>
+      </w:pPr>
+    </w:p>
+    <w:p>
+      <w:pPr>
+        <w:pStyle w:val="Ttulo2"/>
+        <w:rPr>
+          <w:rFonts w:ascii="Arial" w:hAnsi="Arial" w:cs="Arial"/>
+          <w:color w:val="auto"/>
+          <w:sz w:val="32"/>
+        </w:rPr>
+      </w:pPr>
+      <w:r>
+        <w:rPr>
+          <w:rFonts w:ascii="Arial" w:hAnsi="Arial" w:cs="Arial"/>
+          <w:color w:val="auto"/>
+          <w:sz w:val="32"/>
         </w:rPr>
         <w:t>Objetivos</w:t>
       </w:r>
@@ -36,10 +138,16 @@
         <w:pStyle w:val="Prrafodelista"/>
         <w:numPr>
           <w:ilvl w:val="0"/>
-          <w:numId w:val="1"/>
+          <w:numId w:val="2"/>
         </w:numPr>
-      </w:pPr>
-      <w:r>
+        <w:rPr>
+          <w:rFonts w:ascii="Arial" w:hAnsi="Arial" w:cs="Arial"/>
+        </w:rPr>
+      </w:pPr>
+      <w:r>
+        <w:rPr>
+          <w:rFonts w:ascii="Arial" w:hAnsi="Arial" w:cs="Arial"/>
+        </w:rPr>
         <w:t>Crear un proyecto Web API en .NET.</w:t>
       </w:r>
     </w:p>
@@ -48,10 +156,16 @@
         <w:pStyle w:val="Prrafodelista"/>
         <w:numPr>
           <w:ilvl w:val="0"/>
-          <w:numId w:val="1"/>
+          <w:numId w:val="2"/>
         </w:numPr>
-      </w:pPr>
-      <w:r>
+        <w:rPr>
+          <w:rFonts w:ascii="Arial" w:hAnsi="Arial" w:cs="Arial"/>
+        </w:rPr>
+      </w:pPr>
+      <w:r>
+        <w:rPr>
+          <w:rFonts w:ascii="Arial" w:hAnsi="Arial" w:cs="Arial"/>
+        </w:rPr>
         <w:t>Configurar bibliotecas de clases para la separación de responsabilidades.</w:t>
       </w:r>
     </w:p>
@@ -60,10 +174,16 @@
         <w:pStyle w:val="Prrafodelista"/>
         <w:numPr>
           <w:ilvl w:val="0"/>
-          <w:numId w:val="1"/>
+          <w:numId w:val="2"/>
         </w:numPr>
-      </w:pPr>
-      <w:r>
+        <w:rPr>
+          <w:rFonts w:ascii="Arial" w:hAnsi="Arial" w:cs="Arial"/>
+        </w:rPr>
+      </w:pPr>
+      <w:r>
+        <w:rPr>
+          <w:rFonts w:ascii="Arial" w:hAnsi="Arial" w:cs="Arial"/>
+        </w:rPr>
         <w:t>Establecer y configurar las referencias entre las bibliotecas de clases.</w:t>
       </w:r>
     </w:p>
@@ -72,18 +192,30 @@
         <w:pStyle w:val="Prrafodelista"/>
         <w:numPr>
           <w:ilvl w:val="0"/>
-          <w:numId w:val="1"/>
+          <w:numId w:val="2"/>
         </w:numPr>
-      </w:pPr>
-      <w:r>
+        <w:rPr>
+          <w:rFonts w:ascii="Arial" w:hAnsi="Arial" w:cs="Arial"/>
+        </w:rPr>
+      </w:pPr>
+      <w:r>
+        <w:rPr>
+          <w:rFonts w:ascii="Arial" w:hAnsi="Arial" w:cs="Arial"/>
+        </w:rPr>
         <w:t xml:space="preserve">Implementar un sistema de </w:t>
       </w:r>
       <w:proofErr w:type="spellStart"/>
       <w:r>
+        <w:rPr>
+          <w:rFonts w:ascii="Arial" w:hAnsi="Arial" w:cs="Arial"/>
+        </w:rPr>
         <w:t>login</w:t>
       </w:r>
       <w:proofErr w:type="spellEnd"/>
       <w:r>
+        <w:rPr>
+          <w:rFonts w:ascii="Arial" w:hAnsi="Arial" w:cs="Arial"/>
+        </w:rPr>
         <w:t xml:space="preserve"> básico que autentique a los usuarios.</w:t>
       </w:r>
     </w:p>
@@ -92,10 +224,16 @@
         <w:pStyle w:val="Prrafodelista"/>
         <w:numPr>
           <w:ilvl w:val="0"/>
-          <w:numId w:val="1"/>
+          <w:numId w:val="2"/>
         </w:numPr>
-      </w:pPr>
-      <w:r>
+        <w:rPr>
+          <w:rFonts w:ascii="Arial" w:hAnsi="Arial" w:cs="Arial"/>
+        </w:rPr>
+      </w:pPr>
+      <w:r>
+        <w:rPr>
+          <w:rFonts w:ascii="Arial" w:hAnsi="Arial" w:cs="Arial"/>
+        </w:rPr>
         <w:t>Requisitos Previos</w:t>
       </w:r>
     </w:p>
@@ -104,11 +242,17 @@
         <w:pStyle w:val="Prrafodelista"/>
         <w:numPr>
           <w:ilvl w:val="1"/>
-          <w:numId w:val="1"/>
+          <w:numId w:val="2"/>
         </w:numPr>
-      </w:pPr>
-      <w:r>
-        <w:t>NET SDK instalado en tu máquina.</w:t>
+        <w:rPr>
+          <w:rFonts w:ascii="Arial" w:hAnsi="Arial" w:cs="Arial"/>
+        </w:rPr>
+      </w:pPr>
+      <w:r>
+        <w:rPr>
+          <w:rFonts w:ascii="Arial" w:hAnsi="Arial" w:cs="Arial"/>
+        </w:rPr>
+        <w:t>.NET SDK instalado en tu máquina.</w:t>
       </w:r>
     </w:p>
     <w:p>
@@ -116,18 +260,30 @@
         <w:pStyle w:val="Prrafodelista"/>
         <w:numPr>
           <w:ilvl w:val="1"/>
-          <w:numId w:val="1"/>
+          <w:numId w:val="2"/>
         </w:numPr>
-      </w:pPr>
-      <w:r>
+        <w:rPr>
+          <w:rFonts w:ascii="Arial" w:hAnsi="Arial" w:cs="Arial"/>
+        </w:rPr>
+      </w:pPr>
+      <w:r>
+        <w:rPr>
+          <w:rFonts w:ascii="Arial" w:hAnsi="Arial" w:cs="Arial"/>
+        </w:rPr>
         <w:t xml:space="preserve">Un editor de código, como Visual Studio o Visual Studio </w:t>
       </w:r>
       <w:proofErr w:type="spellStart"/>
       <w:r>
+        <w:rPr>
+          <w:rFonts w:ascii="Arial" w:hAnsi="Arial" w:cs="Arial"/>
+        </w:rPr>
         <w:t>Code</w:t>
       </w:r>
       <w:proofErr w:type="spellEnd"/>
       <w:r>
+        <w:rPr>
+          <w:rFonts w:ascii="Arial" w:hAnsi="Arial" w:cs="Arial"/>
+        </w:rPr>
         <w:t>.</w:t>
       </w:r>
     </w:p>
@@ -136,10 +292,16 @@
         <w:pStyle w:val="Prrafodelista"/>
         <w:numPr>
           <w:ilvl w:val="1"/>
-          <w:numId w:val="1"/>
+          <w:numId w:val="2"/>
         </w:numPr>
-      </w:pPr>
-      <w:r>
+        <w:rPr>
+          <w:rFonts w:ascii="Arial" w:hAnsi="Arial" w:cs="Arial"/>
+        </w:rPr>
+      </w:pPr>
+      <w:r>
+        <w:rPr>
+          <w:rFonts w:ascii="Arial" w:hAnsi="Arial" w:cs="Arial"/>
+        </w:rPr>
         <w:t>Conocimientos básicos de C# y .NET.</w:t>
       </w:r>
     </w:p>
@@ -148,445 +310,920 @@
         <w:pStyle w:val="Prrafodelista"/>
         <w:numPr>
           <w:ilvl w:val="1"/>
-          <w:numId w:val="1"/>
+          <w:numId w:val="2"/>
         </w:numPr>
-      </w:pPr>
-      <w:r>
+        <w:rPr>
+          <w:rFonts w:ascii="Arial" w:hAnsi="Arial" w:cs="Arial"/>
+        </w:rPr>
+      </w:pPr>
+      <w:r>
+        <w:rPr>
+          <w:rFonts w:ascii="Arial" w:hAnsi="Arial" w:cs="Arial"/>
+        </w:rPr>
         <w:t>Familiaridad con conceptos de Web API y autenticación.</w:t>
       </w:r>
     </w:p>
+    <w:p>
+      <w:pPr>
+        <w:rPr>
+          <w:rFonts w:ascii="Arial" w:hAnsi="Arial" w:cs="Arial"/>
+        </w:rPr>
+      </w:pPr>
+    </w:p>
+    <w:p>
+      <w:pPr>
+        <w:pStyle w:val="Ttulo2"/>
+        <w:rPr>
+          <w:rFonts w:ascii="Arial" w:hAnsi="Arial" w:cs="Arial"/>
+          <w:color w:val="auto"/>
+          <w:sz w:val="32"/>
+        </w:rPr>
+      </w:pPr>
+      <w:r>
+        <w:rPr>
+          <w:rFonts w:ascii="Arial" w:hAnsi="Arial" w:cs="Arial"/>
+          <w:color w:val="auto"/>
+          <w:sz w:val="32"/>
+        </w:rPr>
+        <w:t xml:space="preserve">PASO A PASO </w:t>
+      </w:r>
+      <w:r>
+        <w:rPr>
+          <w:rFonts w:ascii="Arial" w:hAnsi="Arial" w:cs="Arial"/>
+          <w:color w:val="auto"/>
+          <w:sz w:val="32"/>
+        </w:rPr>
+        <w:t>EXPLICACIÓ</w:t>
+      </w:r>
+      <w:r>
+        <w:rPr>
+          <w:rFonts w:ascii="Arial" w:hAnsi="Arial" w:cs="Arial"/>
+          <w:color w:val="auto"/>
+          <w:sz w:val="32"/>
+        </w:rPr>
+        <w:t>N:</w:t>
+      </w:r>
+    </w:p>
     <w:p/>
-    <w:p/>
-    <w:p>
-      <w:r>
-        <w:t>Paso 1: Crear un Proyecto Web API</w:t>
-      </w:r>
-    </w:p>
-    <w:p>
-      <w:r>
-        <w:t>Primero, crearemos un proyecto Web API en .NET. Abre tu terminal o línea de comandos y navega hasta el directorio donde deseas crear tu proyecto. Luego, ejecuta el siguiente comando:</w:t>
-      </w:r>
-    </w:p>
-    <w:p>
-      <w:proofErr w:type="spellStart"/>
-      <w:r>
-        <w:t>dotnet</w:t>
-      </w:r>
-      <w:proofErr w:type="spellEnd"/>
-      <w:r>
-        <w:t xml:space="preserve"> new </w:t>
-      </w:r>
-      <w:proofErr w:type="spellStart"/>
-      <w:r>
-        <w:t>webapi</w:t>
-      </w:r>
-      <w:proofErr w:type="spellEnd"/>
-      <w:r>
-        <w:t xml:space="preserve"> -n </w:t>
-      </w:r>
-      <w:proofErr w:type="spellStart"/>
-      <w:r>
-        <w:t>LoginAPI</w:t>
-      </w:r>
-      <w:proofErr w:type="spellEnd"/>
-    </w:p>
-    <w:p/>
-    <w:p/>
-    <w:p>
-      <w:r>
-        <w:t xml:space="preserve">Creamos en la capa principal del proyecto donde tenemos </w:t>
-      </w:r>
-      <w:r>
-        <w:t>nuestros</w:t>
-      </w:r>
-      <w:r>
-        <w:t xml:space="preserve"> controladores, creamos la carpeta extensiones, allí creamos el archivo </w:t>
-      </w:r>
-      <w:proofErr w:type="spellStart"/>
-      <w:r>
-        <w:t>services</w:t>
-      </w:r>
-      <w:proofErr w:type="spellEnd"/>
-      <w:r>
-        <w:t>, ahí estarán los llamados de los diferentes servicios o clases, es decir aquí encontramo</w:t>
-      </w:r>
-      <w:r>
-        <w:t>s</w:t>
-      </w:r>
-      <w:r>
-        <w:t xml:space="preserve"> el llamado del servicio que debemos crear en nuestra capa de servicios la cual es la capa de servicios externos como lo es JWT y un servicio que nos brinda la facilidad de encriptar la contraseña.</w:t>
-      </w:r>
-    </w:p>
-    <w:p/>
-    <w:p>
-      <w:r>
-        <w:t xml:space="preserve">Creamos en la capa de servicios una subcapa llamada seguridad en ella estará los servicios de conexión a JWT y sus diferentes acciones en cuento la </w:t>
-      </w:r>
-      <w:r>
-        <w:t>duración</w:t>
-      </w:r>
-      <w:r>
-        <w:t xml:space="preserve"> del </w:t>
-      </w:r>
-      <w:proofErr w:type="spellStart"/>
-      <w:r>
-        <w:t>token</w:t>
-      </w:r>
-      <w:proofErr w:type="spellEnd"/>
-      <w:r>
-        <w:t xml:space="preserve"> la llave de la firma </w:t>
-      </w:r>
-      <w:proofErr w:type="spellStart"/>
-      <w:r>
-        <w:t>etc</w:t>
-      </w:r>
-      <w:proofErr w:type="spellEnd"/>
-      <w:r>
-        <w:t xml:space="preserve"> … </w:t>
-      </w:r>
-    </w:p>
-    <w:p>
-      <w:r>
-        <w:t>Nos dirigimos a crear un DTO el cual nos permite dar uso del encapsulamiento de datos y enviar únicamente la información detallada.</w:t>
-      </w:r>
-    </w:p>
-    <w:p>
-      <w:r>
-        <w:lastRenderedPageBreak/>
-        <w:t xml:space="preserve">Creamos cada uno de sus subcomponentes necesarios, para el manejo de datos, </w:t>
-      </w:r>
-      <w:proofErr w:type="spellStart"/>
-      <w:r>
-        <w:t>envio</w:t>
-      </w:r>
-      <w:proofErr w:type="spellEnd"/>
-      <w:r>
-        <w:t xml:space="preserve"> o respuesta de datos.</w:t>
-      </w:r>
-    </w:p>
-    <w:p/>
-    <w:p>
-      <w:r>
-        <w:t xml:space="preserve">Creación de los modelos y </w:t>
-      </w:r>
-      <w:proofErr w:type="spellStart"/>
-      <w:r>
-        <w:t>DTOs</w:t>
-      </w:r>
-      <w:proofErr w:type="spellEnd"/>
-      <w:r>
-        <w:t xml:space="preserve"> </w:t>
-      </w:r>
-      <w:proofErr w:type="spellStart"/>
-      <w:r>
-        <w:t>correpondiente</w:t>
-      </w:r>
-      <w:proofErr w:type="spellEnd"/>
-      <w:r>
-        <w:t xml:space="preserve"> a los usuarios, en este caso tendremos diferentes variaciones dependiendo del uso que le demos nuestros usuarios en este caso estamos enfocados al uso de </w:t>
-      </w:r>
-      <w:proofErr w:type="spellStart"/>
-      <w:r>
-        <w:t>entity</w:t>
-      </w:r>
-      <w:proofErr w:type="spellEnd"/>
-      <w:r>
-        <w:t xml:space="preserve"> </w:t>
-      </w:r>
-      <w:proofErr w:type="spellStart"/>
-      <w:r>
-        <w:t>framework</w:t>
-      </w:r>
-      <w:proofErr w:type="spellEnd"/>
-      <w:r>
-        <w:t xml:space="preserve"> el cual nos facilita el uso de los usuarios, es decir es una plantilla que nos permite la gestión de los usuarios.  En nuestra capa principal específicamente </w:t>
-      </w:r>
-      <w:r>
-        <w:t>en</w:t>
-      </w:r>
-      <w:r>
-        <w:t xml:space="preserve"> los servicios realizamos la configuración correspondiente a los llamados y uso de servicios por ejemplo JWT el llamado de nuestro llamado a la conexión de la DB</w:t>
-      </w:r>
-      <w:r>
-        <w:t>.</w:t>
-      </w:r>
-    </w:p>
-    <w:p>
-      <w:r>
-        <w:t xml:space="preserve">En nuestra capa de acceso de datos </w:t>
-      </w:r>
-      <w:r>
-        <w:t xml:space="preserve">creamos nuestro archivo de conexión y comunicación entre nuestras clases o entidades y la DB, teniendo en cuenta que previamente debemos tener en nuestro archivo </w:t>
-      </w:r>
-      <w:proofErr w:type="spellStart"/>
-      <w:r>
-        <w:t>appsettings</w:t>
-      </w:r>
-      <w:proofErr w:type="spellEnd"/>
-      <w:r>
-        <w:t xml:space="preserve"> tenemos configurados los datos de dicha DB. Creamos un modelo que nos permitirá crear datos por defecto a las tablas propias que por medio de </w:t>
-      </w:r>
-      <w:proofErr w:type="spellStart"/>
-      <w:r>
-        <w:t>entityframework</w:t>
-      </w:r>
-      <w:proofErr w:type="spellEnd"/>
-      <w:r>
-        <w:t xml:space="preserve"> </w:t>
-      </w:r>
-      <w:r>
-        <w:t>creará</w:t>
-      </w:r>
-      <w:r>
-        <w:t xml:space="preserve"> para la gestión de usuarios.</w:t>
-      </w:r>
-    </w:p>
-    <w:p>
-      <w:r>
-        <w:t xml:space="preserve">Nos dirigimos a nuestra capa de negocio donde se hará la lógica de nuestro aplicativo, en este caso para iniciar creamos nuestra lógica para el manejo de </w:t>
-      </w:r>
-      <w:proofErr w:type="spellStart"/>
-      <w:r>
-        <w:t>logs</w:t>
-      </w:r>
-      <w:proofErr w:type="spellEnd"/>
-      <w:r>
-        <w:t xml:space="preserve"> del aplicativo, para esto debemos tener una arquitectura del manejo de dichos </w:t>
-      </w:r>
-      <w:proofErr w:type="spellStart"/>
-      <w:r>
-        <w:t>logs</w:t>
-      </w:r>
-      <w:proofErr w:type="spellEnd"/>
-      <w:r>
-        <w:t xml:space="preserve">, con su respectivo servicio nos permitirá manejar los tipos de </w:t>
-      </w:r>
-      <w:proofErr w:type="spellStart"/>
-      <w:r>
-        <w:t>logs</w:t>
-      </w:r>
-      <w:proofErr w:type="spellEnd"/>
-      <w:r>
-        <w:t xml:space="preserve"> que se pueden generar y con ellos su respectivo mensaje.</w:t>
-      </w:r>
-    </w:p>
-    <w:p>
-      <w:r>
-        <w:t xml:space="preserve">Creamos las diferentes </w:t>
-      </w:r>
-      <w:r>
-        <w:t>funciones correspondientes</w:t>
-      </w:r>
-      <w:r>
-        <w:t xml:space="preserve"> a nuestro </w:t>
-      </w:r>
-      <w:proofErr w:type="spellStart"/>
-      <w:r>
-        <w:t>login</w:t>
-      </w:r>
-      <w:proofErr w:type="spellEnd"/>
-      <w:r>
-        <w:t xml:space="preserve">, en este caso tendremos 3 funciones primordiales, </w:t>
-      </w:r>
-      <w:proofErr w:type="spellStart"/>
-      <w:r>
-        <w:t>login</w:t>
-      </w:r>
-      <w:proofErr w:type="spellEnd"/>
-      <w:r>
-        <w:t xml:space="preserve">, </w:t>
-      </w:r>
-      <w:proofErr w:type="spellStart"/>
-      <w:r>
-        <w:t>logout</w:t>
-      </w:r>
-      <w:proofErr w:type="spellEnd"/>
-      <w:r>
-        <w:t>, olvido contraseña y verificación de código de doble factor.</w:t>
-      </w:r>
-    </w:p>
-    <w:p>
-      <w:pPr>
-        <w:autoSpaceDE w:val="0"/>
-        <w:autoSpaceDN w:val="0"/>
-        <w:adjustRightInd w:val="0"/>
-        <w:spacing w:after="0" w:line="240" w:lineRule="auto"/>
-        <w:rPr>
-          <w:rFonts w:ascii="Cascadia Mono" w:hAnsi="Cascadia Mono" w:cs="Cascadia Mono"/>
-          <w:color w:val="000000"/>
-          <w:sz w:val="19"/>
-          <w:szCs w:val="19"/>
-        </w:rPr>
-      </w:pPr>
-      <w:r>
-        <w:t xml:space="preserve">En este caso para el uso del código de doble factor usamos una API externa que nos facilita este </w:t>
-      </w:r>
-      <w:r>
-        <w:t>envío</w:t>
-      </w:r>
-      <w:r>
-        <w:t xml:space="preserve"> de mensajes de textos con el mensaje deseado, simplemente cumplimos la creación de un llamado HTTP cliente para hacer uso de esta API.</w:t>
-      </w:r>
-      <w:r>
-        <w:t xml:space="preserve"> Nos dirigimos a crear nuestra interfaz la cual será usado en nuestros controladores, los cuales usaran una arquitectura limpia del manejo de </w:t>
-      </w:r>
-      <w:proofErr w:type="spellStart"/>
-      <w:r>
-        <w:t>endpoint</w:t>
-      </w:r>
-      <w:proofErr w:type="spellEnd"/>
-      <w:r>
-        <w:t xml:space="preserve">, empezando por el </w:t>
-      </w:r>
-      <w:proofErr w:type="spellStart"/>
-      <w:r>
-        <w:t>login</w:t>
-      </w:r>
-      <w:proofErr w:type="spellEnd"/>
-      <w:r>
-        <w:t xml:space="preserve">, seguido obtenemos el código de doble factor el cual nos cumplirá con la segunda fase del </w:t>
-      </w:r>
-      <w:proofErr w:type="spellStart"/>
-      <w:r>
-        <w:t>login</w:t>
-      </w:r>
-      <w:proofErr w:type="spellEnd"/>
-      <w:r>
-        <w:t xml:space="preserve"> y </w:t>
-      </w:r>
-      <w:proofErr w:type="spellStart"/>
-      <w:r>
-        <w:t>asi</w:t>
-      </w:r>
-      <w:proofErr w:type="spellEnd"/>
-      <w:r>
-        <w:t xml:space="preserve"> continuo generaremos nuestro </w:t>
-      </w:r>
-      <w:proofErr w:type="spellStart"/>
-      <w:r>
-        <w:t>token</w:t>
-      </w:r>
-      <w:proofErr w:type="spellEnd"/>
-      <w:r>
-        <w:t xml:space="preserve"> , ya como podemos ver en el controlado usaremos la funcionalidad propio de JWT para el manejo de autenticación colocando en cada uno de los </w:t>
-      </w:r>
-      <w:proofErr w:type="spellStart"/>
-      <w:r>
-        <w:t>enpoints</w:t>
-      </w:r>
-      <w:proofErr w:type="spellEnd"/>
-      <w:r>
-        <w:t xml:space="preserve"> su respectivo tipo de petición y el encabezado de JWT (</w:t>
-      </w:r>
-      <w:r>
-        <w:rPr>
-          <w:rFonts w:ascii="Cascadia Mono" w:hAnsi="Cascadia Mono" w:cs="Cascadia Mono"/>
-          <w:color w:val="000000"/>
-          <w:sz w:val="19"/>
-          <w:szCs w:val="19"/>
-        </w:rPr>
-        <w:t>[</w:t>
-      </w:r>
-      <w:proofErr w:type="spellStart"/>
-      <w:r>
-        <w:rPr>
-          <w:rFonts w:ascii="Cascadia Mono" w:hAnsi="Cascadia Mono" w:cs="Cascadia Mono"/>
-          <w:color w:val="000000"/>
-          <w:sz w:val="19"/>
-          <w:szCs w:val="19"/>
-        </w:rPr>
-        <w:t>HttpGet</w:t>
-      </w:r>
-      <w:proofErr w:type="spellEnd"/>
-      <w:r>
-        <w:rPr>
-          <w:rFonts w:ascii="Cascadia Mono" w:hAnsi="Cascadia Mono" w:cs="Cascadia Mono"/>
-          <w:color w:val="000000"/>
-          <w:sz w:val="19"/>
-          <w:szCs w:val="19"/>
-        </w:rPr>
-        <w:t>(</w:t>
-      </w:r>
-      <w:r>
-        <w:rPr>
-          <w:rFonts w:ascii="Cascadia Mono" w:hAnsi="Cascadia Mono" w:cs="Cascadia Mono"/>
-          <w:color w:val="A31515"/>
-          <w:sz w:val="19"/>
-          <w:szCs w:val="19"/>
-        </w:rPr>
-        <w:t>"</w:t>
-      </w:r>
-      <w:proofErr w:type="spellStart"/>
-      <w:r>
-        <w:rPr>
-          <w:rFonts w:ascii="Cascadia Mono" w:hAnsi="Cascadia Mono" w:cs="Cascadia Mono"/>
-          <w:color w:val="A31515"/>
-          <w:sz w:val="19"/>
-          <w:szCs w:val="19"/>
-        </w:rPr>
-        <w:t>logout</w:t>
-      </w:r>
-      <w:proofErr w:type="spellEnd"/>
-      <w:r>
-        <w:rPr>
-          <w:rFonts w:ascii="Cascadia Mono" w:hAnsi="Cascadia Mono" w:cs="Cascadia Mono"/>
-          <w:color w:val="A31515"/>
-          <w:sz w:val="19"/>
-          <w:szCs w:val="19"/>
-        </w:rPr>
-        <w:t>"</w:t>
-      </w:r>
-      <w:r>
-        <w:rPr>
-          <w:rFonts w:ascii="Cascadia Mono" w:hAnsi="Cascadia Mono" w:cs="Cascadia Mono"/>
-          <w:color w:val="000000"/>
-          <w:sz w:val="19"/>
-          <w:szCs w:val="19"/>
-        </w:rPr>
-        <w:t xml:space="preserve">)] </w:t>
-      </w:r>
-      <w:r>
-        <w:rPr>
-          <w:rFonts w:ascii="Cascadia Mono" w:hAnsi="Cascadia Mono" w:cs="Cascadia Mono"/>
-          <w:color w:val="000000"/>
-          <w:sz w:val="19"/>
-          <w:szCs w:val="19"/>
-        </w:rPr>
-        <w:t>[</w:t>
-      </w:r>
-      <w:proofErr w:type="spellStart"/>
-      <w:r>
-        <w:rPr>
-          <w:rFonts w:ascii="Cascadia Mono" w:hAnsi="Cascadia Mono" w:cs="Cascadia Mono"/>
-          <w:color w:val="000000"/>
-          <w:sz w:val="19"/>
-          <w:szCs w:val="19"/>
-        </w:rPr>
-        <w:t>Authorize</w:t>
-      </w:r>
-      <w:proofErr w:type="spellEnd"/>
-      <w:r>
-        <w:rPr>
-          <w:rFonts w:ascii="Cascadia Mono" w:hAnsi="Cascadia Mono" w:cs="Cascadia Mono"/>
-          <w:color w:val="000000"/>
-          <w:sz w:val="19"/>
-          <w:szCs w:val="19"/>
-        </w:rPr>
-        <w:t>]</w:t>
-      </w:r>
-      <w:r>
-        <w:rPr>
-          <w:rFonts w:ascii="Cascadia Mono" w:hAnsi="Cascadia Mono" w:cs="Cascadia Mono"/>
-          <w:color w:val="000000"/>
-          <w:sz w:val="19"/>
-          <w:szCs w:val="19"/>
-        </w:rPr>
-        <w:t xml:space="preserve">) </w:t>
+    <w:p>
+      <w:pPr>
+        <w:pStyle w:val="Ttulo3"/>
+      </w:pPr>
+      <w:r>
+        <w:rPr>
+          <w:rStyle w:val="Ttulo3Car"/>
+        </w:rPr>
+        <w:t>Paso 1:</w:t>
+      </w:r>
+      <w:r>
+        <w:t xml:space="preserve"> Crear un Proyecto Web API</w:t>
       </w:r>
       <w:bookmarkStart w:id="0" w:name="_GoBack"/>
       <w:bookmarkEnd w:id="0"/>
     </w:p>
-    <w:p/>
+    <w:p>
+      <w:pPr>
+        <w:rPr>
+          <w:rFonts w:ascii="Arial" w:hAnsi="Arial" w:cs="Arial"/>
+        </w:rPr>
+      </w:pPr>
+      <w:r>
+        <w:rPr>
+          <w:rFonts w:ascii="Arial" w:hAnsi="Arial" w:cs="Arial"/>
+        </w:rPr>
+        <w:t>Primero, crearemos un proyecto Web API en .NET. Abre tu terminal o línea de comandos y navega hasta el directorio donde deseas crear tu proyecto. Luego, ejecuta el siguiente comando:</w:t>
+      </w:r>
+    </w:p>
+    <w:p>
+      <w:pPr>
+        <w:rPr>
+          <w:rFonts w:ascii="Arial" w:hAnsi="Arial" w:cs="Arial"/>
+        </w:rPr>
+      </w:pPr>
+      <w:proofErr w:type="spellStart"/>
+      <w:r>
+        <w:rPr>
+          <w:rFonts w:ascii="Arial" w:hAnsi="Arial" w:cs="Arial"/>
+        </w:rPr>
+        <w:t>dotnet</w:t>
+      </w:r>
+      <w:proofErr w:type="spellEnd"/>
+      <w:r>
+        <w:rPr>
+          <w:rFonts w:ascii="Arial" w:hAnsi="Arial" w:cs="Arial"/>
+        </w:rPr>
+        <w:t xml:space="preserve"> new </w:t>
+      </w:r>
+      <w:proofErr w:type="spellStart"/>
+      <w:r>
+        <w:rPr>
+          <w:rFonts w:ascii="Arial" w:hAnsi="Arial" w:cs="Arial"/>
+        </w:rPr>
+        <w:t>webapi</w:t>
+      </w:r>
+      <w:proofErr w:type="spellEnd"/>
+      <w:r>
+        <w:rPr>
+          <w:rFonts w:ascii="Arial" w:hAnsi="Arial" w:cs="Arial"/>
+        </w:rPr>
+        <w:t xml:space="preserve"> -n </w:t>
+      </w:r>
+      <w:proofErr w:type="spellStart"/>
+      <w:r>
+        <w:rPr>
+          <w:rFonts w:ascii="Arial" w:hAnsi="Arial" w:cs="Arial"/>
+        </w:rPr>
+        <w:t>LoginAPI</w:t>
+      </w:r>
+      <w:proofErr w:type="spellEnd"/>
+      <w:r>
+        <w:rPr>
+          <w:rFonts w:ascii="Arial" w:hAnsi="Arial" w:cs="Arial"/>
+        </w:rPr>
+        <w:t xml:space="preserve"> </w:t>
+      </w:r>
+    </w:p>
+    <w:p>
+      <w:pPr>
+        <w:rPr>
+          <w:rFonts w:ascii="Arial" w:hAnsi="Arial" w:cs="Arial"/>
+        </w:rPr>
+      </w:pPr>
+    </w:p>
+    <w:p>
+      <w:pPr>
+        <w:pStyle w:val="Ttulo3"/>
+      </w:pPr>
+      <w:r>
+        <w:t>Paso 2: Configurar la Arquitectura en N Capas</w:t>
+      </w:r>
+    </w:p>
+    <w:p>
+      <w:pPr>
+        <w:rPr>
+          <w:rFonts w:ascii="Arial" w:hAnsi="Arial" w:cs="Arial"/>
+        </w:rPr>
+      </w:pPr>
+      <w:r>
+        <w:rPr>
+          <w:rFonts w:ascii="Arial" w:hAnsi="Arial" w:cs="Arial"/>
+        </w:rPr>
+        <w:t>La arquitectura en N capas nos permite separar claramente las diferentes responsabilidades de nuestra aplicación. Aquí describiremos las capas típicas y cómo configurarlas:</w:t>
+      </w:r>
+    </w:p>
+    <w:p>
+      <w:pPr>
+        <w:pStyle w:val="Ttulo4"/>
+      </w:pPr>
+      <w:r>
+        <w:t>2.1. Capa de Presentación (Web API)</w:t>
+      </w:r>
+    </w:p>
+    <w:p>
+      <w:pPr>
+        <w:rPr>
+          <w:rFonts w:ascii="Arial" w:hAnsi="Arial" w:cs="Arial"/>
+        </w:rPr>
+      </w:pPr>
+      <w:r>
+        <w:rPr>
+          <w:rFonts w:ascii="Arial" w:hAnsi="Arial" w:cs="Arial"/>
+        </w:rPr>
+        <w:t xml:space="preserve">En esta capa, definimos nuestros controladores que manejarán las solicitudes HTTP entrantes. Dentro del proyecto Web API, crea una carpeta llamada </w:t>
+      </w:r>
+      <w:proofErr w:type="spellStart"/>
+      <w:r>
+        <w:rPr>
+          <w:rFonts w:ascii="Arial" w:hAnsi="Arial" w:cs="Arial"/>
+        </w:rPr>
+        <w:t>Extensions</w:t>
+      </w:r>
+      <w:proofErr w:type="spellEnd"/>
+      <w:r>
+        <w:rPr>
+          <w:rFonts w:ascii="Arial" w:hAnsi="Arial" w:cs="Arial"/>
+        </w:rPr>
+        <w:t xml:space="preserve">. Dentro de </w:t>
+      </w:r>
+      <w:proofErr w:type="spellStart"/>
+      <w:r>
+        <w:rPr>
+          <w:rFonts w:ascii="Arial" w:hAnsi="Arial" w:cs="Arial"/>
+        </w:rPr>
+        <w:t>Extensions</w:t>
+      </w:r>
+      <w:proofErr w:type="spellEnd"/>
+      <w:r>
+        <w:rPr>
+          <w:rFonts w:ascii="Arial" w:hAnsi="Arial" w:cs="Arial"/>
+        </w:rPr>
+        <w:t xml:space="preserve">, crea un archivo llamado </w:t>
+      </w:r>
+      <w:proofErr w:type="spellStart"/>
+      <w:r>
+        <w:rPr>
+          <w:rFonts w:ascii="Arial" w:hAnsi="Arial" w:cs="Arial"/>
+        </w:rPr>
+        <w:t>ServicesExtensions.cs</w:t>
+      </w:r>
+      <w:proofErr w:type="spellEnd"/>
+      <w:r>
+        <w:rPr>
+          <w:rFonts w:ascii="Arial" w:hAnsi="Arial" w:cs="Arial"/>
+        </w:rPr>
+        <w:t xml:space="preserve"> donde configuraremos los servicios que utilizaremos, como JWT y la encriptación de contraseñas.</w:t>
+      </w:r>
+    </w:p>
+    <w:p>
+      <w:pPr>
+        <w:pStyle w:val="Ttulo4"/>
+      </w:pPr>
+      <w:r>
+        <w:lastRenderedPageBreak/>
+        <w:t>2.2. Capa de Servicios</w:t>
+      </w:r>
+    </w:p>
+    <w:p>
+      <w:pPr>
+        <w:rPr>
+          <w:rFonts w:ascii="Arial" w:hAnsi="Arial" w:cs="Arial"/>
+        </w:rPr>
+      </w:pPr>
+      <w:r>
+        <w:rPr>
+          <w:rFonts w:ascii="Arial" w:hAnsi="Arial" w:cs="Arial"/>
+        </w:rPr>
+        <w:t xml:space="preserve">En la capa de servicios, implementamos la lógica de negocio y los servicios externos. Dentro de esta capa, crea una subcarpeta llamada Security para gestionar la conexión con JWT y sus configuraciones, como la duración del </w:t>
+      </w:r>
+      <w:proofErr w:type="spellStart"/>
+      <w:r>
+        <w:rPr>
+          <w:rFonts w:ascii="Arial" w:hAnsi="Arial" w:cs="Arial"/>
+        </w:rPr>
+        <w:t>token</w:t>
+      </w:r>
+      <w:proofErr w:type="spellEnd"/>
+      <w:r>
+        <w:rPr>
+          <w:rFonts w:ascii="Arial" w:hAnsi="Arial" w:cs="Arial"/>
+        </w:rPr>
+        <w:t xml:space="preserve"> y la clave de firma.</w:t>
+      </w:r>
+    </w:p>
+    <w:p>
+      <w:pPr>
+        <w:pStyle w:val="Ttulo4"/>
+      </w:pPr>
+      <w:r>
+        <w:t>2.3. Capa de Acceso a Datos</w:t>
+      </w:r>
+    </w:p>
+    <w:p>
+      <w:pPr>
+        <w:rPr>
+          <w:rFonts w:ascii="Arial" w:hAnsi="Arial" w:cs="Arial"/>
+        </w:rPr>
+      </w:pPr>
+      <w:r>
+        <w:rPr>
+          <w:rFonts w:ascii="Arial" w:hAnsi="Arial" w:cs="Arial"/>
+        </w:rPr>
+        <w:t xml:space="preserve">Esta capa se encarga de la comunicación con la base de datos. Configura </w:t>
+      </w:r>
+      <w:proofErr w:type="spellStart"/>
+      <w:r>
+        <w:rPr>
+          <w:rFonts w:ascii="Arial" w:hAnsi="Arial" w:cs="Arial"/>
+        </w:rPr>
+        <w:t>Entity</w:t>
+      </w:r>
+      <w:proofErr w:type="spellEnd"/>
+      <w:r>
+        <w:rPr>
+          <w:rFonts w:ascii="Arial" w:hAnsi="Arial" w:cs="Arial"/>
+        </w:rPr>
+        <w:t xml:space="preserve"> Framework para facilitar la gestión de los usuarios. Dentro de la capa de acceso a datos, crea un archivo de configuración para establecer la conexión con la base de datos. Asegúrate de que el archivo </w:t>
+      </w:r>
+      <w:proofErr w:type="spellStart"/>
+      <w:proofErr w:type="gramStart"/>
+      <w:r>
+        <w:rPr>
+          <w:rFonts w:ascii="Arial" w:hAnsi="Arial" w:cs="Arial"/>
+        </w:rPr>
+        <w:t>appsettings.json</w:t>
+      </w:r>
+      <w:proofErr w:type="spellEnd"/>
+      <w:proofErr w:type="gramEnd"/>
+      <w:r>
+        <w:rPr>
+          <w:rFonts w:ascii="Arial" w:hAnsi="Arial" w:cs="Arial"/>
+        </w:rPr>
+        <w:t xml:space="preserve"> contenga los detalles de la conexión.</w:t>
+      </w:r>
+    </w:p>
+    <w:p>
+      <w:pPr>
+        <w:pStyle w:val="Ttulo4"/>
+      </w:pPr>
+      <w:r>
+        <w:t xml:space="preserve">2.4. Capa de Modelos y </w:t>
+      </w:r>
+      <w:proofErr w:type="spellStart"/>
+      <w:r>
+        <w:t>DTOs</w:t>
+      </w:r>
+      <w:proofErr w:type="spellEnd"/>
+    </w:p>
+    <w:p>
+      <w:pPr>
+        <w:rPr>
+          <w:rFonts w:ascii="Arial" w:hAnsi="Arial" w:cs="Arial"/>
+        </w:rPr>
+      </w:pPr>
+      <w:r>
+        <w:rPr>
+          <w:rFonts w:ascii="Arial" w:hAnsi="Arial" w:cs="Arial"/>
+        </w:rPr>
+        <w:t>En esta capa, definimos los modelos y los objetos de transferencia de datos (</w:t>
+      </w:r>
+      <w:proofErr w:type="spellStart"/>
+      <w:r>
+        <w:rPr>
+          <w:rFonts w:ascii="Arial" w:hAnsi="Arial" w:cs="Arial"/>
+        </w:rPr>
+        <w:t>DTOs</w:t>
+      </w:r>
+      <w:proofErr w:type="spellEnd"/>
+      <w:r>
+        <w:rPr>
+          <w:rFonts w:ascii="Arial" w:hAnsi="Arial" w:cs="Arial"/>
+        </w:rPr>
+        <w:t xml:space="preserve">). Estos </w:t>
+      </w:r>
+      <w:proofErr w:type="spellStart"/>
+      <w:r>
+        <w:rPr>
+          <w:rFonts w:ascii="Arial" w:hAnsi="Arial" w:cs="Arial"/>
+        </w:rPr>
+        <w:t>DTOs</w:t>
+      </w:r>
+      <w:proofErr w:type="spellEnd"/>
+      <w:r>
+        <w:rPr>
+          <w:rFonts w:ascii="Arial" w:hAnsi="Arial" w:cs="Arial"/>
+        </w:rPr>
+        <w:t xml:space="preserve"> encapsulan y transportan los datos necesarios entre las capas de la aplicación. Crea los modelos correspondientes a los usuarios y los </w:t>
+      </w:r>
+      <w:proofErr w:type="spellStart"/>
+      <w:r>
+        <w:rPr>
+          <w:rFonts w:ascii="Arial" w:hAnsi="Arial" w:cs="Arial"/>
+        </w:rPr>
+        <w:t>DTOs</w:t>
+      </w:r>
+      <w:proofErr w:type="spellEnd"/>
+      <w:r>
+        <w:rPr>
+          <w:rFonts w:ascii="Arial" w:hAnsi="Arial" w:cs="Arial"/>
+        </w:rPr>
+        <w:t xml:space="preserve"> necesarios para las operaciones de </w:t>
+      </w:r>
+      <w:proofErr w:type="spellStart"/>
+      <w:r>
+        <w:rPr>
+          <w:rFonts w:ascii="Arial" w:hAnsi="Arial" w:cs="Arial"/>
+        </w:rPr>
+        <w:t>login</w:t>
+      </w:r>
+      <w:proofErr w:type="spellEnd"/>
+      <w:r>
+        <w:rPr>
+          <w:rFonts w:ascii="Arial" w:hAnsi="Arial" w:cs="Arial"/>
+        </w:rPr>
+        <w:t>, como las solicitudes y respuestas.</w:t>
+      </w:r>
+    </w:p>
+    <w:p>
+      <w:pPr>
+        <w:pStyle w:val="Ttulo4"/>
+      </w:pPr>
+      <w:r>
+        <w:t>2.5. Capa de Negocio</w:t>
+      </w:r>
+    </w:p>
+    <w:p>
+      <w:pPr>
+        <w:rPr>
+          <w:rFonts w:ascii="Arial" w:hAnsi="Arial" w:cs="Arial"/>
+        </w:rPr>
+      </w:pPr>
+      <w:r>
+        <w:rPr>
+          <w:rFonts w:ascii="Arial" w:hAnsi="Arial" w:cs="Arial"/>
+        </w:rPr>
+        <w:t xml:space="preserve">En la capa de negocio, implementamos la lógica de aplicación. Aquí, gestionamos procesos como el manejo de </w:t>
+      </w:r>
+      <w:proofErr w:type="spellStart"/>
+      <w:r>
+        <w:rPr>
+          <w:rFonts w:ascii="Arial" w:hAnsi="Arial" w:cs="Arial"/>
+        </w:rPr>
+        <w:t>logs</w:t>
+      </w:r>
+      <w:proofErr w:type="spellEnd"/>
+      <w:r>
+        <w:rPr>
+          <w:rFonts w:ascii="Arial" w:hAnsi="Arial" w:cs="Arial"/>
+        </w:rPr>
+        <w:t xml:space="preserve"> y la autenticación. Crea una lógica para manejar los </w:t>
+      </w:r>
+      <w:proofErr w:type="spellStart"/>
+      <w:r>
+        <w:rPr>
+          <w:rFonts w:ascii="Arial" w:hAnsi="Arial" w:cs="Arial"/>
+        </w:rPr>
+        <w:t>logs</w:t>
+      </w:r>
+      <w:proofErr w:type="spellEnd"/>
+      <w:r>
+        <w:rPr>
+          <w:rFonts w:ascii="Arial" w:hAnsi="Arial" w:cs="Arial"/>
+        </w:rPr>
+        <w:t xml:space="preserve"> del aplicativo y funciones esenciales para el </w:t>
+      </w:r>
+      <w:proofErr w:type="spellStart"/>
+      <w:r>
+        <w:rPr>
+          <w:rFonts w:ascii="Arial" w:hAnsi="Arial" w:cs="Arial"/>
+        </w:rPr>
+        <w:t>login</w:t>
+      </w:r>
+      <w:proofErr w:type="spellEnd"/>
+      <w:r>
+        <w:rPr>
+          <w:rFonts w:ascii="Arial" w:hAnsi="Arial" w:cs="Arial"/>
+        </w:rPr>
+        <w:t xml:space="preserve">, </w:t>
+      </w:r>
+      <w:proofErr w:type="spellStart"/>
+      <w:r>
+        <w:rPr>
+          <w:rFonts w:ascii="Arial" w:hAnsi="Arial" w:cs="Arial"/>
+        </w:rPr>
+        <w:t>logout</w:t>
+      </w:r>
+      <w:proofErr w:type="spellEnd"/>
+      <w:r>
+        <w:rPr>
+          <w:rFonts w:ascii="Arial" w:hAnsi="Arial" w:cs="Arial"/>
+        </w:rPr>
+        <w:t>, recuperación de contraseña y verificación de doble factor.</w:t>
+      </w:r>
+    </w:p>
+    <w:p>
+      <w:pPr>
+        <w:pStyle w:val="Ttulo3"/>
+      </w:pPr>
+      <w:r>
+        <w:t>Paso 3: Implementar la Lógica de Autenticación</w:t>
+      </w:r>
+    </w:p>
+    <w:p>
+      <w:pPr>
+        <w:pStyle w:val="Ttulo4"/>
+      </w:pPr>
+      <w:r>
+        <w:t>3.1. Configurar JWT</w:t>
+      </w:r>
+    </w:p>
+    <w:p>
+      <w:pPr>
+        <w:rPr>
+          <w:rFonts w:ascii="Arial" w:hAnsi="Arial" w:cs="Arial"/>
+        </w:rPr>
+      </w:pPr>
+      <w:r>
+        <w:rPr>
+          <w:rFonts w:ascii="Arial" w:hAnsi="Arial" w:cs="Arial"/>
+        </w:rPr>
+        <w:t xml:space="preserve">En el archivo </w:t>
+      </w:r>
+      <w:proofErr w:type="spellStart"/>
+      <w:r>
+        <w:rPr>
+          <w:rFonts w:ascii="Arial" w:hAnsi="Arial" w:cs="Arial"/>
+        </w:rPr>
+        <w:t>ServicesExtensions.cs</w:t>
+      </w:r>
+      <w:proofErr w:type="spellEnd"/>
+      <w:r>
+        <w:rPr>
+          <w:rFonts w:ascii="Arial" w:hAnsi="Arial" w:cs="Arial"/>
+        </w:rPr>
+        <w:t>, configura JWT para gestionar la autenticación:</w:t>
+      </w:r>
+    </w:p>
+    <w:p>
+      <w:pPr>
+        <w:rPr>
+          <w:rFonts w:ascii="Arial" w:hAnsi="Arial" w:cs="Arial"/>
+        </w:rPr>
+      </w:pPr>
+      <w:r>
+        <w:rPr>
+          <w:rFonts w:ascii="Arial" w:hAnsi="Arial" w:cs="Arial"/>
+        </w:rPr>
+        <w:drawing>
+          <wp:inline distT="0" distB="0" distL="0" distR="0" wp14:anchorId="092CF112" wp14:editId="5FCD32F9">
+            <wp:extent cx="5612130" cy="3412490"/>
+            <wp:effectExtent l="0" t="0" r="7620" b="0"/>
+            <wp:docPr id="1" name="Imagen 1"/>
+            <wp:cNvGraphicFramePr>
+              <a:graphicFrameLocks xmlns:a="http://schemas.openxmlformats.org/drawingml/2006/main" noChangeAspect="1"/>
+            </wp:cNvGraphicFramePr>
+            <a:graphic xmlns:a="http://schemas.openxmlformats.org/drawingml/2006/main">
+              <a:graphicData uri="http://schemas.openxmlformats.org/drawingml/2006/picture">
+                <pic:pic xmlns:pic="http://schemas.openxmlformats.org/drawingml/2006/picture">
+                  <pic:nvPicPr>
+                    <pic:cNvPr id="1" name=""/>
+                    <pic:cNvPicPr/>
+                  </pic:nvPicPr>
+                  <pic:blipFill>
+                    <a:blip r:embed="rId5"/>
+                    <a:stretch>
+                      <a:fillRect/>
+                    </a:stretch>
+                  </pic:blipFill>
+                  <pic:spPr>
+                    <a:xfrm>
+                      <a:off x="0" y="0"/>
+                      <a:ext cx="5612130" cy="3412490"/>
+                    </a:xfrm>
+                    <a:prstGeom prst="rect">
+                      <a:avLst/>
+                    </a:prstGeom>
+                  </pic:spPr>
+                </pic:pic>
+              </a:graphicData>
+            </a:graphic>
+          </wp:inline>
+        </w:drawing>
+      </w:r>
+    </w:p>
+    <w:p>
+      <w:pPr>
+        <w:rPr>
+          <w:rFonts w:ascii="Arial" w:hAnsi="Arial" w:cs="Arial"/>
+        </w:rPr>
+      </w:pPr>
+    </w:p>
+    <w:p>
+      <w:pPr>
+        <w:pStyle w:val="Ttulo4"/>
+      </w:pPr>
+      <w:r>
+        <w:lastRenderedPageBreak/>
+        <w:t xml:space="preserve">3.2. Crear </w:t>
+      </w:r>
+      <w:proofErr w:type="spellStart"/>
+      <w:r>
+        <w:t>DTOs</w:t>
+      </w:r>
+      <w:proofErr w:type="spellEnd"/>
+    </w:p>
+    <w:p>
+      <w:pPr>
+        <w:rPr>
+          <w:rFonts w:ascii="Arial" w:hAnsi="Arial" w:cs="Arial"/>
+        </w:rPr>
+      </w:pPr>
+      <w:r>
+        <w:rPr>
+          <w:rFonts w:ascii="Arial" w:hAnsi="Arial" w:cs="Arial"/>
+        </w:rPr>
+        <w:t xml:space="preserve">Define los </w:t>
+      </w:r>
+      <w:proofErr w:type="spellStart"/>
+      <w:r>
+        <w:rPr>
+          <w:rFonts w:ascii="Arial" w:hAnsi="Arial" w:cs="Arial"/>
+        </w:rPr>
+        <w:t>DTOs</w:t>
+      </w:r>
+      <w:proofErr w:type="spellEnd"/>
+      <w:r>
+        <w:rPr>
+          <w:rFonts w:ascii="Arial" w:hAnsi="Arial" w:cs="Arial"/>
+        </w:rPr>
+        <w:t xml:space="preserve"> necesarios para la autenticación, como </w:t>
+      </w:r>
+      <w:proofErr w:type="spellStart"/>
+      <w:r>
+        <w:rPr>
+          <w:rFonts w:ascii="Arial" w:hAnsi="Arial" w:cs="Arial"/>
+        </w:rPr>
+        <w:t>LoginRequestDto</w:t>
+      </w:r>
+      <w:proofErr w:type="spellEnd"/>
+      <w:r>
+        <w:rPr>
+          <w:rFonts w:ascii="Arial" w:hAnsi="Arial" w:cs="Arial"/>
+        </w:rPr>
+        <w:t xml:space="preserve"> y </w:t>
+      </w:r>
+      <w:proofErr w:type="spellStart"/>
+      <w:r>
+        <w:rPr>
+          <w:rFonts w:ascii="Arial" w:hAnsi="Arial" w:cs="Arial"/>
+        </w:rPr>
+        <w:t>LoginResponseDto</w:t>
+      </w:r>
+      <w:proofErr w:type="spellEnd"/>
+      <w:r>
+        <w:rPr>
+          <w:rFonts w:ascii="Arial" w:hAnsi="Arial" w:cs="Arial"/>
+        </w:rPr>
+        <w:t>.</w:t>
+      </w:r>
+    </w:p>
+    <w:p>
+      <w:pPr>
+        <w:jc w:val="center"/>
+        <w:rPr>
+          <w:rStyle w:val="Ttulo4Car"/>
+        </w:rPr>
+      </w:pPr>
+      <w:r>
+        <w:rPr>
+          <w:rFonts w:ascii="Arial" w:hAnsi="Arial" w:cs="Arial"/>
+        </w:rPr>
+        <w:drawing>
+          <wp:inline distT="0" distB="0" distL="0" distR="0" wp14:anchorId="4DF6ADBB" wp14:editId="5AC4443E">
+            <wp:extent cx="5612130" cy="2239645"/>
+            <wp:effectExtent l="0" t="0" r="7620" b="8255"/>
+            <wp:docPr id="2" name="Imagen 2"/>
+            <wp:cNvGraphicFramePr>
+              <a:graphicFrameLocks xmlns:a="http://schemas.openxmlformats.org/drawingml/2006/main" noChangeAspect="1"/>
+            </wp:cNvGraphicFramePr>
+            <a:graphic xmlns:a="http://schemas.openxmlformats.org/drawingml/2006/main">
+              <a:graphicData uri="http://schemas.openxmlformats.org/drawingml/2006/picture">
+                <pic:pic xmlns:pic="http://schemas.openxmlformats.org/drawingml/2006/picture">
+                  <pic:nvPicPr>
+                    <pic:cNvPr id="1" name=""/>
+                    <pic:cNvPicPr/>
+                  </pic:nvPicPr>
+                  <pic:blipFill>
+                    <a:blip r:embed="rId6"/>
+                    <a:stretch>
+                      <a:fillRect/>
+                    </a:stretch>
+                  </pic:blipFill>
+                  <pic:spPr>
+                    <a:xfrm>
+                      <a:off x="0" y="0"/>
+                      <a:ext cx="5612130" cy="2239645"/>
+                    </a:xfrm>
+                    <a:prstGeom prst="rect">
+                      <a:avLst/>
+                    </a:prstGeom>
+                  </pic:spPr>
+                </pic:pic>
+              </a:graphicData>
+            </a:graphic>
+          </wp:inline>
+        </w:drawing>
+      </w:r>
+    </w:p>
+    <w:p>
+      <w:pPr>
+        <w:rPr>
+          <w:rFonts w:ascii="Arial" w:hAnsi="Arial" w:cs="Arial"/>
+        </w:rPr>
+      </w:pPr>
+      <w:r>
+        <w:rPr>
+          <w:rStyle w:val="Ttulo4Car"/>
+        </w:rPr>
+        <w:t>3.3. Implementar Servicios de Autenticación</w:t>
+      </w:r>
+    </w:p>
+    <w:p>
+      <w:pPr>
+        <w:rPr>
+          <w:rFonts w:ascii="Arial" w:hAnsi="Arial" w:cs="Arial"/>
+        </w:rPr>
+      </w:pPr>
+      <w:r>
+        <w:rPr>
+          <w:rFonts w:ascii="Arial" w:hAnsi="Arial" w:cs="Arial"/>
+        </w:rPr>
+        <w:t xml:space="preserve">Implementa los servicios de autenticación en la capa de servicios. Aquí se manejará la lógica para generar y validar </w:t>
+      </w:r>
+      <w:proofErr w:type="spellStart"/>
+      <w:r>
+        <w:rPr>
+          <w:rFonts w:ascii="Arial" w:hAnsi="Arial" w:cs="Arial"/>
+        </w:rPr>
+        <w:t>tokens</w:t>
+      </w:r>
+      <w:proofErr w:type="spellEnd"/>
+      <w:r>
+        <w:rPr>
+          <w:rFonts w:ascii="Arial" w:hAnsi="Arial" w:cs="Arial"/>
+        </w:rPr>
+        <w:t xml:space="preserve"> JWT, encriptar contraseñas y gestionar usuarios.</w:t>
+      </w:r>
+    </w:p>
+    <w:p>
+      <w:pPr>
+        <w:pStyle w:val="Ttulo4"/>
+      </w:pPr>
+      <w:r>
+        <w:t>3.4. Controladores de la Web API</w:t>
+      </w:r>
+    </w:p>
+    <w:p>
+      <w:pPr>
+        <w:rPr>
+          <w:rFonts w:ascii="Arial" w:hAnsi="Arial" w:cs="Arial"/>
+        </w:rPr>
+      </w:pPr>
+      <w:r>
+        <w:rPr>
+          <w:rFonts w:ascii="Arial" w:hAnsi="Arial" w:cs="Arial"/>
+        </w:rPr>
+        <w:t xml:space="preserve">En los controladores, usa los servicios de autenticación para manejar las solicitudes de </w:t>
+      </w:r>
+      <w:proofErr w:type="spellStart"/>
+      <w:r>
+        <w:rPr>
+          <w:rFonts w:ascii="Arial" w:hAnsi="Arial" w:cs="Arial"/>
+        </w:rPr>
+        <w:t>login</w:t>
+      </w:r>
+      <w:proofErr w:type="spellEnd"/>
+      <w:r>
+        <w:rPr>
+          <w:rFonts w:ascii="Arial" w:hAnsi="Arial" w:cs="Arial"/>
+        </w:rPr>
+        <w:t xml:space="preserve"> y </w:t>
+      </w:r>
+      <w:proofErr w:type="spellStart"/>
+      <w:r>
+        <w:rPr>
+          <w:rFonts w:ascii="Arial" w:hAnsi="Arial" w:cs="Arial"/>
+        </w:rPr>
+        <w:t>logout</w:t>
+      </w:r>
+      <w:proofErr w:type="spellEnd"/>
+      <w:r>
+        <w:rPr>
+          <w:rFonts w:ascii="Arial" w:hAnsi="Arial" w:cs="Arial"/>
+        </w:rPr>
+        <w:t>.</w:t>
+      </w:r>
+    </w:p>
+    <w:p>
+      <w:pPr>
+        <w:jc w:val="center"/>
+        <w:rPr>
+          <w:rFonts w:ascii="Arial" w:hAnsi="Arial" w:cs="Arial"/>
+        </w:rPr>
+      </w:pPr>
+      <w:r>
+        <w:rPr>
+          <w:rFonts w:ascii="Arial" w:hAnsi="Arial" w:cs="Arial"/>
+        </w:rPr>
+        <w:drawing>
+          <wp:inline distT="0" distB="0" distL="0" distR="0" wp14:anchorId="28367D03" wp14:editId="2C0D5195">
+            <wp:extent cx="4088130" cy="3598276"/>
+            <wp:effectExtent l="0" t="0" r="7620" b="2540"/>
+            <wp:docPr id="3" name="Imagen 3"/>
+            <wp:cNvGraphicFramePr>
+              <a:graphicFrameLocks xmlns:a="http://schemas.openxmlformats.org/drawingml/2006/main" noChangeAspect="1"/>
+            </wp:cNvGraphicFramePr>
+            <a:graphic xmlns:a="http://schemas.openxmlformats.org/drawingml/2006/main">
+              <a:graphicData uri="http://schemas.openxmlformats.org/drawingml/2006/picture">
+                <pic:pic xmlns:pic="http://schemas.openxmlformats.org/drawingml/2006/picture">
+                  <pic:nvPicPr>
+                    <pic:cNvPr id="1" name=""/>
+                    <pic:cNvPicPr/>
+                  </pic:nvPicPr>
+                  <pic:blipFill>
+                    <a:blip r:embed="rId7"/>
+                    <a:stretch>
+                      <a:fillRect/>
+                    </a:stretch>
+                  </pic:blipFill>
+                  <pic:spPr>
+                    <a:xfrm>
+                      <a:off x="0" y="0"/>
+                      <a:ext cx="4092588" cy="3602200"/>
+                    </a:xfrm>
+                    <a:prstGeom prst="rect">
+                      <a:avLst/>
+                    </a:prstGeom>
+                  </pic:spPr>
+                </pic:pic>
+              </a:graphicData>
+            </a:graphic>
+          </wp:inline>
+        </w:drawing>
+      </w:r>
+    </w:p>
+    <w:p>
+      <w:pPr>
+        <w:pStyle w:val="Ttulo3"/>
+      </w:pPr>
+      <w:r>
+        <w:lastRenderedPageBreak/>
+        <w:t>Paso 4: Manejo de la Seguridad</w:t>
+      </w:r>
+    </w:p>
+    <w:p>
+      <w:pPr>
+        <w:pStyle w:val="Ttulo4"/>
+      </w:pPr>
+      <w:r>
+        <w:t>4.1. Encriptación de Contraseñas</w:t>
+      </w:r>
+    </w:p>
+    <w:p>
+      <w:pPr>
+        <w:rPr>
+          <w:rFonts w:ascii="Arial" w:hAnsi="Arial" w:cs="Arial"/>
+        </w:rPr>
+      </w:pPr>
+      <w:r>
+        <w:rPr>
+          <w:rFonts w:ascii="Arial" w:hAnsi="Arial" w:cs="Arial"/>
+        </w:rPr>
+        <w:t>Utiliza un servicio para encriptar y comparar contraseñas de manera segura.</w:t>
+      </w:r>
+    </w:p>
+    <w:p>
+      <w:pPr>
+        <w:pStyle w:val="Ttulo4"/>
+      </w:pPr>
+      <w:r>
+        <w:t>4.2. Doble Factor de Autenticación</w:t>
+      </w:r>
+    </w:p>
+    <w:p>
+      <w:pPr>
+        <w:rPr>
+          <w:rFonts w:ascii="Arial" w:hAnsi="Arial" w:cs="Arial"/>
+        </w:rPr>
+      </w:pPr>
+      <w:r>
+        <w:rPr>
+          <w:rFonts w:ascii="Arial" w:hAnsi="Arial" w:cs="Arial"/>
+        </w:rPr>
+        <w:t>Implementa una API externa para el envío de códigos de verificación por SMS o correo electrónico. Configura un cliente HTTP para interactuar con esta API.</w:t>
+      </w:r>
+    </w:p>
+    <w:p>
+      <w:pPr>
+        <w:pStyle w:val="Ttulo2"/>
+      </w:pPr>
+      <w:r>
+        <w:t>Conclusión</w:t>
+      </w:r>
+    </w:p>
+    <w:p>
+      <w:pPr>
+        <w:rPr>
+          <w:rFonts w:ascii="Arial" w:hAnsi="Arial" w:cs="Arial"/>
+        </w:rPr>
+      </w:pPr>
+      <w:r>
+        <w:rPr>
+          <w:rFonts w:ascii="Arial" w:hAnsi="Arial" w:cs="Arial"/>
+        </w:rPr>
+        <w:t xml:space="preserve">Este documento proporciona una guía completa para implementar un sistema de </w:t>
+      </w:r>
+      <w:proofErr w:type="spellStart"/>
+      <w:r>
+        <w:rPr>
+          <w:rFonts w:ascii="Arial" w:hAnsi="Arial" w:cs="Arial"/>
+        </w:rPr>
+        <w:t>login</w:t>
+      </w:r>
+      <w:proofErr w:type="spellEnd"/>
+      <w:r>
+        <w:rPr>
+          <w:rFonts w:ascii="Arial" w:hAnsi="Arial" w:cs="Arial"/>
+        </w:rPr>
+        <w:t xml:space="preserve"> en una arquitectura en N capas usando .NET. Siguiendo estos pasos, puedes crear una estructura de proyecto robusta y escalable, con una clara separación de responsabilidades y una seguridad mejorada.</w:t>
+      </w:r>
+    </w:p>
+    <w:p>
+      <w:pPr>
+        <w:rPr>
+          <w:rFonts w:ascii="Arial" w:hAnsi="Arial" w:cs="Arial"/>
+        </w:rPr>
+      </w:pPr>
+    </w:p>
     <w:sectPr>
       <w:pgSz w:w="12240" w:h="15840"/>
       <w:pgMar w:top="1417" w:right="1701" w:bottom="1417" w:left="1701" w:header="708" w:footer="708" w:gutter="0"/>
@@ -685,8 +1322,97 @@
       </w:pPr>
     </w:lvl>
   </w:abstractNum>
+  <w:abstractNum w:abstractNumId="1" w15:restartNumberingAfterBreak="0">
+    <w:nsid w:val="5E2A4BEE"/>
+    <w:multiLevelType w:val="hybridMultilevel"/>
+    <w:tmpl w:val="3BD81B3E"/>
+    <w:lvl w:ilvl="0" w:tplc="240A000F">
+      <w:start w:val="1"/>
+      <w:numFmt w:val="decimal"/>
+      <w:lvlText w:val="%1."/>
+      <w:lvlJc w:val="left"/>
+      <w:pPr>
+        <w:ind w:left="720" w:hanging="360"/>
+      </w:pPr>
+    </w:lvl>
+    <w:lvl w:ilvl="1" w:tplc="240A0019">
+      <w:start w:val="1"/>
+      <w:numFmt w:val="lowerLetter"/>
+      <w:lvlText w:val="%2."/>
+      <w:lvlJc w:val="left"/>
+      <w:pPr>
+        <w:ind w:left="1440" w:hanging="360"/>
+      </w:pPr>
+    </w:lvl>
+    <w:lvl w:ilvl="2" w:tplc="240A001B" w:tentative="1">
+      <w:start w:val="1"/>
+      <w:numFmt w:val="lowerRoman"/>
+      <w:lvlText w:val="%3."/>
+      <w:lvlJc w:val="right"/>
+      <w:pPr>
+        <w:ind w:left="2160" w:hanging="180"/>
+      </w:pPr>
+    </w:lvl>
+    <w:lvl w:ilvl="3" w:tplc="240A000F" w:tentative="1">
+      <w:start w:val="1"/>
+      <w:numFmt w:val="decimal"/>
+      <w:lvlText w:val="%4."/>
+      <w:lvlJc w:val="left"/>
+      <w:pPr>
+        <w:ind w:left="2880" w:hanging="360"/>
+      </w:pPr>
+    </w:lvl>
+    <w:lvl w:ilvl="4" w:tplc="240A0019" w:tentative="1">
+      <w:start w:val="1"/>
+      <w:numFmt w:val="lowerLetter"/>
+      <w:lvlText w:val="%5."/>
+      <w:lvlJc w:val="left"/>
+      <w:pPr>
+        <w:ind w:left="3600" w:hanging="360"/>
+      </w:pPr>
+    </w:lvl>
+    <w:lvl w:ilvl="5" w:tplc="240A001B" w:tentative="1">
+      <w:start w:val="1"/>
+      <w:numFmt w:val="lowerRoman"/>
+      <w:lvlText w:val="%6."/>
+      <w:lvlJc w:val="right"/>
+      <w:pPr>
+        <w:ind w:left="4320" w:hanging="180"/>
+      </w:pPr>
+    </w:lvl>
+    <w:lvl w:ilvl="6" w:tplc="240A000F" w:tentative="1">
+      <w:start w:val="1"/>
+      <w:numFmt w:val="decimal"/>
+      <w:lvlText w:val="%7."/>
+      <w:lvlJc w:val="left"/>
+      <w:pPr>
+        <w:ind w:left="5040" w:hanging="360"/>
+      </w:pPr>
+    </w:lvl>
+    <w:lvl w:ilvl="7" w:tplc="240A0019" w:tentative="1">
+      <w:start w:val="1"/>
+      <w:numFmt w:val="lowerLetter"/>
+      <w:lvlText w:val="%8."/>
+      <w:lvlJc w:val="left"/>
+      <w:pPr>
+        <w:ind w:left="5760" w:hanging="360"/>
+      </w:pPr>
+    </w:lvl>
+    <w:lvl w:ilvl="8" w:tplc="240A001B" w:tentative="1">
+      <w:start w:val="1"/>
+      <w:numFmt w:val="lowerRoman"/>
+      <w:lvlText w:val="%9."/>
+      <w:lvlJc w:val="right"/>
+      <w:pPr>
+        <w:ind w:left="6480" w:hanging="180"/>
+      </w:pPr>
+    </w:lvl>
+  </w:abstractNum>
   <w:num w:numId="1">
     <w:abstractNumId w:val="0"/>
+  </w:num>
+  <w:num w:numId="2">
+    <w:abstractNumId w:val="1"/>
   </w:num>
 </w:numbering>
 </file>
@@ -1085,6 +1811,93 @@
     <w:name w:val="Normal"/>
     <w:qFormat/>
   </w:style>
+  <w:style w:type="paragraph" w:styleId="Ttulo1">
+    <w:name w:val="heading 1"/>
+    <w:basedOn w:val="Normal"/>
+    <w:next w:val="Normal"/>
+    <w:link w:val="Ttulo1Car"/>
+    <w:uiPriority w:val="9"/>
+    <w:qFormat/>
+    <w:rsid w:val="000F4228"/>
+    <w:pPr>
+      <w:keepNext/>
+      <w:keepLines/>
+      <w:spacing w:before="240" w:after="0"/>
+      <w:outlineLvl w:val="0"/>
+    </w:pPr>
+    <w:rPr>
+      <w:rFonts w:asciiTheme="majorHAnsi" w:eastAsiaTheme="majorEastAsia" w:hAnsiTheme="majorHAnsi" w:cstheme="majorBidi"/>
+      <w:color w:val="2F5496" w:themeColor="accent1" w:themeShade="BF"/>
+      <w:sz w:val="32"/>
+      <w:szCs w:val="32"/>
+    </w:rPr>
+  </w:style>
+  <w:style w:type="paragraph" w:styleId="Ttulo2">
+    <w:name w:val="heading 2"/>
+    <w:basedOn w:val="Normal"/>
+    <w:next w:val="Normal"/>
+    <w:link w:val="Ttulo2Car"/>
+    <w:uiPriority w:val="9"/>
+    <w:unhideWhenUsed/>
+    <w:qFormat/>
+    <w:rsid w:val="000F4228"/>
+    <w:pPr>
+      <w:keepNext/>
+      <w:keepLines/>
+      <w:spacing w:before="40" w:after="0"/>
+      <w:outlineLvl w:val="1"/>
+    </w:pPr>
+    <w:rPr>
+      <w:rFonts w:asciiTheme="majorHAnsi" w:eastAsiaTheme="majorEastAsia" w:hAnsiTheme="majorHAnsi" w:cstheme="majorBidi"/>
+      <w:color w:val="2F5496" w:themeColor="accent1" w:themeShade="BF"/>
+      <w:sz w:val="26"/>
+      <w:szCs w:val="26"/>
+    </w:rPr>
+  </w:style>
+  <w:style w:type="paragraph" w:styleId="Ttulo3">
+    <w:name w:val="heading 3"/>
+    <w:basedOn w:val="Normal"/>
+    <w:next w:val="Normal"/>
+    <w:link w:val="Ttulo3Car"/>
+    <w:uiPriority w:val="9"/>
+    <w:unhideWhenUsed/>
+    <w:qFormat/>
+    <w:rsid w:val="000F4228"/>
+    <w:pPr>
+      <w:keepNext/>
+      <w:keepLines/>
+      <w:spacing w:before="40" w:after="0"/>
+      <w:outlineLvl w:val="2"/>
+    </w:pPr>
+    <w:rPr>
+      <w:rFonts w:asciiTheme="majorHAnsi" w:eastAsiaTheme="majorEastAsia" w:hAnsiTheme="majorHAnsi" w:cstheme="majorBidi"/>
+      <w:color w:val="1F3763" w:themeColor="accent1" w:themeShade="7F"/>
+      <w:sz w:val="24"/>
+      <w:szCs w:val="24"/>
+    </w:rPr>
+  </w:style>
+  <w:style w:type="paragraph" w:styleId="Ttulo4">
+    <w:name w:val="heading 4"/>
+    <w:basedOn w:val="Normal"/>
+    <w:next w:val="Normal"/>
+    <w:link w:val="Ttulo4Car"/>
+    <w:uiPriority w:val="9"/>
+    <w:unhideWhenUsed/>
+    <w:qFormat/>
+    <w:rsid w:val="000F4228"/>
+    <w:pPr>
+      <w:keepNext/>
+      <w:keepLines/>
+      <w:spacing w:before="40" w:after="0"/>
+      <w:outlineLvl w:val="3"/>
+    </w:pPr>
+    <w:rPr>
+      <w:rFonts w:asciiTheme="majorHAnsi" w:eastAsiaTheme="majorEastAsia" w:hAnsiTheme="majorHAnsi" w:cstheme="majorBidi"/>
+      <w:i/>
+      <w:iCs/>
+      <w:color w:val="2F5496" w:themeColor="accent1" w:themeShade="BF"/>
+    </w:rPr>
+  </w:style>
   <w:style w:type="character" w:default="1" w:styleId="Fuentedeprrafopredeter">
     <w:name w:val="Default Paragraph Font"/>
     <w:uiPriority w:val="1"/>
@@ -1122,6 +1935,58 @@
       <w:ind w:left="720"/>
       <w:contextualSpacing/>
     </w:pPr>
+  </w:style>
+  <w:style w:type="character" w:customStyle="1" w:styleId="Ttulo1Car">
+    <w:name w:val="Título 1 Car"/>
+    <w:basedOn w:val="Fuentedeprrafopredeter"/>
+    <w:link w:val="Ttulo1"/>
+    <w:uiPriority w:val="9"/>
+    <w:rsid w:val="000F4228"/>
+    <w:rPr>
+      <w:rFonts w:asciiTheme="majorHAnsi" w:eastAsiaTheme="majorEastAsia" w:hAnsiTheme="majorHAnsi" w:cstheme="majorBidi"/>
+      <w:color w:val="2F5496" w:themeColor="accent1" w:themeShade="BF"/>
+      <w:sz w:val="32"/>
+      <w:szCs w:val="32"/>
+    </w:rPr>
+  </w:style>
+  <w:style w:type="character" w:customStyle="1" w:styleId="Ttulo2Car">
+    <w:name w:val="Título 2 Car"/>
+    <w:basedOn w:val="Fuentedeprrafopredeter"/>
+    <w:link w:val="Ttulo2"/>
+    <w:uiPriority w:val="9"/>
+    <w:rsid w:val="000F4228"/>
+    <w:rPr>
+      <w:rFonts w:asciiTheme="majorHAnsi" w:eastAsiaTheme="majorEastAsia" w:hAnsiTheme="majorHAnsi" w:cstheme="majorBidi"/>
+      <w:color w:val="2F5496" w:themeColor="accent1" w:themeShade="BF"/>
+      <w:sz w:val="26"/>
+      <w:szCs w:val="26"/>
+    </w:rPr>
+  </w:style>
+  <w:style w:type="character" w:customStyle="1" w:styleId="Ttulo3Car">
+    <w:name w:val="Título 3 Car"/>
+    <w:basedOn w:val="Fuentedeprrafopredeter"/>
+    <w:link w:val="Ttulo3"/>
+    <w:uiPriority w:val="9"/>
+    <w:rsid w:val="000F4228"/>
+    <w:rPr>
+      <w:rFonts w:asciiTheme="majorHAnsi" w:eastAsiaTheme="majorEastAsia" w:hAnsiTheme="majorHAnsi" w:cstheme="majorBidi"/>
+      <w:color w:val="1F3763" w:themeColor="accent1" w:themeShade="7F"/>
+      <w:sz w:val="24"/>
+      <w:szCs w:val="24"/>
+    </w:rPr>
+  </w:style>
+  <w:style w:type="character" w:customStyle="1" w:styleId="Ttulo4Car">
+    <w:name w:val="Título 4 Car"/>
+    <w:basedOn w:val="Fuentedeprrafopredeter"/>
+    <w:link w:val="Ttulo4"/>
+    <w:uiPriority w:val="9"/>
+    <w:rsid w:val="000F4228"/>
+    <w:rPr>
+      <w:rFonts w:asciiTheme="majorHAnsi" w:eastAsiaTheme="majorEastAsia" w:hAnsiTheme="majorHAnsi" w:cstheme="majorBidi"/>
+      <w:i/>
+      <w:iCs/>
+      <w:color w:val="2F5496" w:themeColor="accent1" w:themeShade="BF"/>
+    </w:rPr>
   </w:style>
 </w:styles>
 </file>

</xml_diff>